<commit_message>
adding the ppt for day 02
</commit_message>
<xml_diff>
--- a/static/TD/Template.docx
+++ b/static/TD/Template.docx
@@ -1,6 +1,6 @@
 
 <file path=word/document.xml><?xml version="1.0" encoding="utf-8"?>
-<w:document xmlns:wpc="http://schemas.microsoft.com/office/word/2010/wordprocessingCanvas" xmlns:cx="http://schemas.microsoft.com/office/drawing/2014/chartex" xmlns:cx1="http://schemas.microsoft.com/office/drawing/2015/9/8/chartex" xmlns:cx2="http://schemas.microsoft.com/office/drawing/2015/10/21/chartex" xmlns:cx3="http://schemas.microsoft.com/office/drawing/2016/5/9/chartex" xmlns:cx4="http://schemas.microsoft.com/office/drawing/2016/5/10/chartex" xmlns:cx5="http://schemas.microsoft.com/office/drawing/2016/5/11/chartex" xmlns:cx6="http://schemas.microsoft.com/office/drawing/2016/5/12/chartex" xmlns:cx7="http://schemas.microsoft.com/office/drawing/2016/5/13/chartex" xmlns:cx8="http://schemas.microsoft.com/office/drawing/2016/5/14/chartex" xmlns:mc="http://schemas.openxmlformats.org/markup-compatibility/2006" xmlns:aink="http://schemas.microsoft.com/office/drawing/2016/ink" xmlns:am3d="http://schemas.microsoft.com/office/drawing/2017/model3d" xmlns:o="urn:schemas-microsoft-com:office:office" xmlns:r="http://schemas.openxmlformats.org/officeDocument/2006/relationships" xmlns:m="http://schemas.openxmlformats.org/officeDocument/2006/math" xmlns:v="urn:schemas-microsoft-com:vml" xmlns:wp14="http://schemas.microsoft.com/office/word/2010/wordprocessingDrawing" xmlns:wp="http://schemas.openxmlformats.org/drawingml/2006/wordprocessingDrawing" xmlns:w10="urn:schemas-microsoft-com:office:word" xmlns:w="http://schemas.openxmlformats.org/wordprocessingml/2006/main" xmlns:w14="http://schemas.microsoft.com/office/word/2010/wordml" xmlns:w15="http://schemas.microsoft.com/office/word/2012/wordml" xmlns:w16cid="http://schemas.microsoft.com/office/word/2016/wordml/cid" xmlns:w16se="http://schemas.microsoft.com/office/word/2015/wordml/symex" xmlns:wpg="http://schemas.microsoft.com/office/word/2010/wordprocessingGroup" xmlns:wpi="http://schemas.microsoft.com/office/word/2010/wordprocessingInk" xmlns:wne="http://schemas.microsoft.com/office/word/2006/wordml" xmlns:wps="http://schemas.microsoft.com/office/word/2010/wordprocessingShape" mc:Ignorable="w14 w15 w16se w16cid wp14">
+<w:document xmlns:wpc="http://schemas.microsoft.com/office/word/2010/wordprocessingCanvas" xmlns:cx="http://schemas.microsoft.com/office/drawing/2014/chartex" xmlns:cx1="http://schemas.microsoft.com/office/drawing/2015/9/8/chartex" xmlns:cx2="http://schemas.microsoft.com/office/drawing/2015/10/21/chartex" xmlns:cx3="http://schemas.microsoft.com/office/drawing/2016/5/9/chartex" xmlns:cx4="http://schemas.microsoft.com/office/drawing/2016/5/10/chartex" xmlns:cx5="http://schemas.microsoft.com/office/drawing/2016/5/11/chartex" xmlns:cx6="http://schemas.microsoft.com/office/drawing/2016/5/12/chartex" xmlns:cx7="http://schemas.microsoft.com/office/drawing/2016/5/13/chartex" xmlns:cx8="http://schemas.microsoft.com/office/drawing/2016/5/14/chartex" xmlns:mc="http://schemas.openxmlformats.org/markup-compatibility/2006" xmlns:aink="http://schemas.microsoft.com/office/drawing/2016/ink" xmlns:am3d="http://schemas.microsoft.com/office/drawing/2017/model3d" xmlns:o="urn:schemas-microsoft-com:office:office" xmlns:oel="http://schemas.microsoft.com/office/2019/extlst" xmlns:r="http://schemas.openxmlformats.org/officeDocument/2006/relationships" xmlns:m="http://schemas.openxmlformats.org/officeDocument/2006/math" xmlns:v="urn:schemas-microsoft-com:vml" xmlns:wp14="http://schemas.microsoft.com/office/word/2010/wordprocessingDrawing" xmlns:wp="http://schemas.openxmlformats.org/drawingml/2006/wordprocessingDrawing" xmlns:w10="urn:schemas-microsoft-com:office:word" xmlns:w="http://schemas.openxmlformats.org/wordprocessingml/2006/main" xmlns:w14="http://schemas.microsoft.com/office/word/2010/wordml" xmlns:w15="http://schemas.microsoft.com/office/word/2012/wordml" xmlns:w16cex="http://schemas.microsoft.com/office/word/2018/wordml/cex" xmlns:w16cid="http://schemas.microsoft.com/office/word/2016/wordml/cid" xmlns:w16="http://schemas.microsoft.com/office/word/2018/wordml" xmlns:w16sdtdh="http://schemas.microsoft.com/office/word/2020/wordml/sdtdatahash" xmlns:w16se="http://schemas.microsoft.com/office/word/2015/wordml/symex" xmlns:wpg="http://schemas.microsoft.com/office/word/2010/wordprocessingGroup" xmlns:wpi="http://schemas.microsoft.com/office/word/2010/wordprocessingInk" xmlns:wne="http://schemas.microsoft.com/office/word/2006/wordml" xmlns:wps="http://schemas.microsoft.com/office/word/2010/wordprocessingShape" mc:Ignorable="w14 w15 w16se w16cid w16 w16cex w16sdtdh wp14">
   <w:body>
     <w:p>
       <w:pPr>
@@ -8,7 +8,6 @@
           <w:tab w:val="center" w:pos="6521"/>
         </w:tabs>
         <w:spacing w:after="0" w:line="360" w:lineRule="auto"/>
-        <w:ind w:left="2410" w:hanging="142"/>
         <w:rPr>
           <w:rFonts w:ascii="Roboto Condensed" w:hAnsi="Roboto Condensed"/>
           <w:color w:val="62257F"/>
@@ -16,43 +15,6 @@
           <w:szCs w:val="20"/>
         </w:rPr>
       </w:pPr>
-      <w:sdt>
-        <w:sdtPr>
-          <w:rPr>
-            <w:rFonts w:ascii="Roboto Condensed" w:hAnsi="Roboto Condensed"/>
-            <w:color w:val="62257F"/>
-            <w:sz w:val="24"/>
-            <w:szCs w:val="20"/>
-          </w:rPr>
-          <w:alias w:val="Promo/Année"/>
-          <w:tag w:val="Promo/Année"/>
-          <w:id w:val="1972479569"/>
-          <w:placeholder>
-            <w:docPart w:val="833A3F7258B846CA86E3CF7BDC242D42"/>
-          </w:placeholder>
-          <w:showingPlcHdr/>
-          <w:dropDownList>
-            <w:listItem w:value="Choisissez un élément."/>
-            <w:listItem w:displayText="1ère année ingénieur" w:value="1ère année ingénieur"/>
-            <w:listItem w:displayText="2ème année ingénieur" w:value="2ème année ingénieur"/>
-            <w:listItem w:displayText="3ème année ingénieur" w:value="3ème année ingénieur"/>
-            <w:listItem w:displayText="1ère année préparatoire" w:value="1ère année préparatoire"/>
-            <w:listItem w:displayText="2ème année préparatoire" w:value="2ème année préparatoire"/>
-          </w:dropDownList>
-        </w:sdtPr>
-        <w:sdtEndPr/>
-        <w:sdtContent>
-          <w:r>
-            <w:rPr>
-              <w:rStyle w:val="Textedelespacerserv"/>
-              <w:rFonts w:ascii="Roboto Condensed" w:hAnsi="Roboto Condensed"/>
-              <w:b/>
-              <w:color w:val="62257F"/>
-            </w:rPr>
-            <w:t>Choisissez un élément.</w:t>
-          </w:r>
-        </w:sdtContent>
-      </w:sdt>
     </w:p>
     <w:p>
       <w:pPr>
@@ -79,7 +41,7 @@
           <w:szCs w:val="20"/>
         </w:rPr>
         <w:drawing>
-          <wp:anchor distT="0" distB="0" distL="114300" distR="114300" simplePos="0" relativeHeight="251658240" behindDoc="0" locked="0" layoutInCell="1" allowOverlap="1">
+          <wp:anchor distT="0" distB="0" distL="114300" distR="114300" simplePos="0" relativeHeight="251659264" behindDoc="0" locked="0" layoutInCell="1" allowOverlap="1" wp14:anchorId="09373C9E" wp14:editId="271D1F2A">
             <wp:simplePos x="0" y="0"/>
             <wp:positionH relativeFrom="column">
               <wp:posOffset>5715</wp:posOffset>
@@ -149,6 +111,16 @@
           <w:sz w:val="20"/>
           <w:szCs w:val="20"/>
         </w:rPr>
+        <w:t xml:space="preserve">[1] Prénom </w:t>
+      </w:r>
+      <w:r>
+        <w:rPr>
+          <w:rFonts w:ascii="Roboto Condensed" w:hAnsi="Roboto Condensed"/>
+          <w:b/>
+          <w:color w:val="62257F"/>
+          <w:sz w:val="20"/>
+          <w:szCs w:val="20"/>
+        </w:rPr>
         <w:t>NOM</w:t>
       </w:r>
       <w:r>
@@ -205,7 +177,18 @@
           <w:sz w:val="20"/>
           <w:szCs w:val="20"/>
         </w:rPr>
-        <w:t>Prénom</w:t>
+        <w:t xml:space="preserve">[2] Prénom </w:t>
+      </w:r>
+      <w:proofErr w:type="gramStart"/>
+      <w:r>
+        <w:rPr>
+          <w:rFonts w:ascii="Roboto Condensed" w:hAnsi="Roboto Condensed"/>
+          <w:b/>
+          <w:color w:val="62257F"/>
+          <w:sz w:val="20"/>
+          <w:szCs w:val="20"/>
+        </w:rPr>
+        <w:t>NOM</w:t>
       </w:r>
       <w:r>
         <w:rPr>
@@ -215,7 +198,7 @@
           <w:sz w:val="20"/>
           <w:szCs w:val="20"/>
         </w:rPr>
-        <w:t> </w:t>
+        <w:t>  </w:t>
       </w:r>
       <w:r>
         <w:rPr>
@@ -227,6 +210,74 @@
         </w:rPr>
         <w:t>:</w:t>
       </w:r>
+      <w:proofErr w:type="gramEnd"/>
+      <w:r>
+        <w:rPr>
+          <w:rFonts w:ascii="Roboto Condensed" w:hAnsi="Roboto Condensed"/>
+          <w:b/>
+          <w:sz w:val="20"/>
+          <w:szCs w:val="20"/>
+        </w:rPr>
+        <w:tab/>
+      </w:r>
+    </w:p>
+    <w:p>
+      <w:pPr>
+        <w:tabs>
+          <w:tab w:val="left" w:leader="dot" w:pos="6804"/>
+          <w:tab w:val="left" w:leader="dot" w:pos="10206"/>
+        </w:tabs>
+        <w:spacing w:after="0" w:line="360" w:lineRule="auto"/>
+        <w:ind w:left="2410" w:hanging="142"/>
+        <w:rPr>
+          <w:rFonts w:ascii="Roboto Condensed" w:hAnsi="Roboto Condensed"/>
+          <w:b/>
+          <w:sz w:val="20"/>
+          <w:szCs w:val="20"/>
+        </w:rPr>
+      </w:pPr>
+      <w:r>
+        <w:rPr>
+          <w:rFonts w:ascii="Roboto Condensed" w:hAnsi="Roboto Condensed"/>
+          <w:b/>
+          <w:color w:val="62257F"/>
+          <w:sz w:val="20"/>
+          <w:szCs w:val="20"/>
+        </w:rPr>
+        <w:t xml:space="preserve">[3] Prénom </w:t>
+      </w:r>
+      <w:proofErr w:type="gramStart"/>
+      <w:r>
+        <w:rPr>
+          <w:rFonts w:ascii="Roboto Condensed" w:hAnsi="Roboto Condensed"/>
+          <w:b/>
+          <w:color w:val="62257F"/>
+          <w:sz w:val="20"/>
+          <w:szCs w:val="20"/>
+        </w:rPr>
+        <w:t>NOM</w:t>
+      </w:r>
+      <w:r>
+        <w:rPr>
+          <w:rFonts w:ascii="Roboto Condensed" w:hAnsi="Roboto Condensed" w:cs="Arial"/>
+          <w:b/>
+          <w:color w:val="62257F"/>
+          <w:sz w:val="20"/>
+          <w:szCs w:val="20"/>
+        </w:rPr>
+        <w:t>  </w:t>
+      </w:r>
+      <w:r>
+        <w:rPr>
+          <w:rFonts w:ascii="Roboto Condensed" w:hAnsi="Roboto Condensed"/>
+          <w:b/>
+          <w:color w:val="62257F"/>
+          <w:sz w:val="20"/>
+          <w:szCs w:val="20"/>
+        </w:rPr>
+        <w:t>:</w:t>
+      </w:r>
+      <w:proofErr w:type="gramEnd"/>
       <w:r>
         <w:rPr>
           <w:rFonts w:ascii="Roboto Condensed" w:hAnsi="Roboto Condensed"/>
@@ -286,44 +337,62 @@
       </w:r>
       <w:r>
         <w:rPr>
-          <w:rFonts w:ascii="Roboto Condensed" w:hAnsi="Roboto Condensed"/>
+          <w:rFonts w:ascii="Times New Roman" w:hAnsi="Times New Roman"/>
           <w:sz w:val="24"/>
           <w:szCs w:val="20"/>
         </w:rPr>
         <w:t xml:space="preserve"> </w:t>
       </w:r>
-      <w:sdt>
-        <w:sdtPr>
-          <w:rPr>
-            <w:rFonts w:ascii="Roboto Condensed" w:hAnsi="Roboto Condensed"/>
-            <w:sz w:val="24"/>
-            <w:szCs w:val="20"/>
-          </w:rPr>
-          <w:alias w:val="Date"/>
-          <w:tag w:val="Date"/>
-          <w:id w:val="-1852715960"/>
-          <w:placeholder>
-            <w:docPart w:val="9101CA6FF24F459B8EAD415D0EBBF6BE"/>
-          </w:placeholder>
-          <w:showingPlcHdr/>
-          <w:date w:fullDate="2019-05-28T00:00:00Z">
-            <w:dateFormat w:val="dddd d MMMM yyyy"/>
-            <w:lid w:val="fr-FR"/>
-            <w:storeMappedDataAs w:val="dateTime"/>
-            <w:calendar w:val="gregorian"/>
-          </w:date>
-        </w:sdtPr>
-        <w:sdtEndPr/>
-        <w:sdtContent>
-          <w:r>
-            <w:rPr>
-              <w:rStyle w:val="Textedelespacerserv"/>
-              <w:rFonts w:ascii="Roboto Condensed" w:hAnsi="Roboto Condensed"/>
-            </w:rPr>
-            <w:t>Cliquez ici pour entrer une date.</w:t>
-          </w:r>
-        </w:sdtContent>
-      </w:sdt>
+      <w:r>
+        <w:rPr>
+          <w:rFonts w:ascii="Times New Roman" w:hAnsi="Times New Roman"/>
+          <w:b/>
+          <w:bCs/>
+          <w:sz w:val="24"/>
+          <w:szCs w:val="20"/>
+        </w:rPr>
+        <w:t>XX</w:t>
+      </w:r>
+      <w:r>
+        <w:rPr>
+          <w:rFonts w:ascii="Times New Roman" w:hAnsi="Times New Roman"/>
+          <w:b/>
+          <w:bCs/>
+          <w:sz w:val="24"/>
+          <w:szCs w:val="20"/>
+        </w:rPr>
+        <w:t>/</w:t>
+      </w:r>
+      <w:r>
+        <w:rPr>
+          <w:rFonts w:ascii="Times New Roman" w:hAnsi="Times New Roman"/>
+          <w:b/>
+          <w:bCs/>
+          <w:sz w:val="24"/>
+          <w:szCs w:val="20"/>
+        </w:rPr>
+        <w:t>XX</w:t>
+      </w:r>
+      <w:r>
+        <w:rPr>
+          <w:rFonts w:ascii="Times New Roman" w:hAnsi="Times New Roman"/>
+          <w:b/>
+          <w:bCs/>
+          <w:sz w:val="24"/>
+          <w:szCs w:val="20"/>
+        </w:rPr>
+        <w:t>/202</w:t>
+      </w:r>
+      <w:r>
+        <w:rPr>
+          <w:rFonts w:ascii="Times New Roman" w:hAnsi="Times New Roman"/>
+          <w:b/>
+          <w:bCs/>
+          <w:sz w:val="24"/>
+          <w:szCs w:val="20"/>
+        </w:rPr>
+        <w:t>3</w:t>
+      </w:r>
     </w:p>
     <w:p>
       <w:pPr>
@@ -375,54 +444,6 @@
         </w:rPr>
         <w:t>:</w:t>
       </w:r>
-      <w:r>
-        <w:rPr>
-          <w:rFonts w:ascii="Roboto Condensed" w:hAnsi="Roboto Condensed"/>
-          <w:sz w:val="20"/>
-          <w:szCs w:val="20"/>
-        </w:rPr>
-        <w:t xml:space="preserve"> </w:t>
-      </w:r>
-      <w:r>
-        <w:rPr>
-          <w:rFonts w:ascii="Roboto Condensed" w:hAnsi="Roboto Condensed"/>
-          <w:sz w:val="20"/>
-          <w:szCs w:val="20"/>
-        </w:rPr>
-        <w:t xml:space="preserve"> </w:t>
-      </w:r>
-      <w:sdt>
-        <w:sdtPr>
-          <w:rPr>
-            <w:rFonts w:ascii="Roboto Condensed" w:hAnsi="Roboto Condensed"/>
-            <w:b/>
-            <w:sz w:val="20"/>
-            <w:szCs w:val="20"/>
-          </w:rPr>
-          <w:alias w:val="Session"/>
-          <w:tag w:val="Session"/>
-          <w:id w:val="-818652629"/>
-          <w:placeholder>
-            <w:docPart w:val="E92D3A119D07402F96BAD21682C6CC21"/>
-          </w:placeholder>
-          <w:showingPlcHdr/>
-          <w:dropDownList>
-            <w:listItem w:value="Choisissez un élément."/>
-            <w:listItem w:displayText="1ère session" w:value="1ère session"/>
-            <w:listItem w:displayText="Rattrapage" w:value="Rattrapage"/>
-          </w:dropDownList>
-        </w:sdtPr>
-        <w:sdtEndPr/>
-        <w:sdtContent>
-          <w:r>
-            <w:rPr>
-              <w:rStyle w:val="Textedelespacerserv"/>
-              <w:rFonts w:ascii="Roboto Condensed" w:hAnsi="Roboto Condensed"/>
-            </w:rPr>
-            <w:t>Choisissez un élément.</w:t>
-          </w:r>
-        </w:sdtContent>
-      </w:sdt>
     </w:p>
     <w:p>
       <w:pPr>
@@ -454,17 +475,7 @@
           <w:sz w:val="20"/>
           <w:szCs w:val="20"/>
         </w:rPr>
-        <w:t>Enseignant</w:t>
-      </w:r>
-      <w:r>
-        <w:rPr>
-          <w:rFonts w:ascii="Roboto Condensed" w:hAnsi="Roboto Condensed"/>
-          <w:b/>
-          <w:color w:val="62257F"/>
-          <w:sz w:val="20"/>
-          <w:szCs w:val="20"/>
-        </w:rPr>
-        <w:t>(s)</w:t>
+        <w:t>Enseignant(s)</w:t>
       </w:r>
       <w:r>
         <w:rPr>
@@ -515,17 +526,17 @@
           <w:tag w:val="Prénom NOM"/>
           <w:id w:val="827026585"/>
           <w:placeholder>
-            <w:docPart w:val="D9E094D791BE4AD8AB1FC90AD5F58328"/>
+            <w:docPart w:val="999E5729F8179843A324035CBD29067A"/>
           </w:placeholder>
-          <w:showingPlcHdr/>
         </w:sdtPr>
-        <w:sdtEndPr/>
         <w:sdtContent>
           <w:r>
             <w:rPr>
-              <w:rStyle w:val="Textedelespacerserv"/>
+              <w:rFonts w:ascii="Roboto Condensed" w:hAnsi="Roboto Condensed"/>
+              <w:sz w:val="24"/>
+              <w:szCs w:val="20"/>
             </w:rPr>
-            <w:t>Cliquez ici pour taper du texte.</w:t>
+            <w:t>Fabio Cruz, Mauricio Camargo</w:t>
           </w:r>
         </w:sdtContent>
       </w:sdt>
@@ -549,716 +560,24 @@
     </w:p>
     <w:p>
       <w:pPr>
-        <w:tabs>
-          <w:tab w:val="center" w:pos="5103"/>
-        </w:tabs>
-        <w:spacing w:after="0" w:line="240" w:lineRule="auto"/>
-        <w:rPr>
-          <w:rFonts w:ascii="Roboto Condensed" w:hAnsi="Roboto Condensed"/>
-          <w:sz w:val="20"/>
-          <w:szCs w:val="20"/>
-        </w:rPr>
-      </w:pPr>
-    </w:p>
-    <w:p>
-      <w:pPr>
-        <w:tabs>
-          <w:tab w:val="center" w:pos="5103"/>
-        </w:tabs>
-        <w:spacing w:after="0" w:line="240" w:lineRule="auto"/>
-        <w:rPr>
-          <w:rFonts w:ascii="Roboto Condensed" w:hAnsi="Roboto Condensed"/>
-          <w:b/>
-          <w:sz w:val="28"/>
-          <w:szCs w:val="28"/>
-        </w:rPr>
-      </w:pPr>
-      <w:r>
-        <w:rPr>
-          <w:rFonts w:ascii="Roboto Condensed" w:hAnsi="Roboto Condensed"/>
-          <w:sz w:val="28"/>
-          <w:szCs w:val="28"/>
-        </w:rPr>
-        <w:tab/>
-      </w:r>
-      <w:sdt>
-        <w:sdtPr>
-          <w:rPr>
-            <w:rFonts w:ascii="Roboto Condensed" w:hAnsi="Roboto Condensed"/>
-            <w:b/>
-            <w:sz w:val="36"/>
-            <w:szCs w:val="28"/>
-          </w:rPr>
-          <w:alias w:val="Saisissez : Nom du module - (Sigle du module)"/>
-          <w:tag w:val="Matière"/>
-          <w:id w:val="834425468"/>
-          <w:placeholder>
-            <w:docPart w:val="3FF7BC0427C1462AB8647B31A481A984"/>
-          </w:placeholder>
-          <w:showingPlcHdr/>
-        </w:sdtPr>
-        <w:sdtEndPr/>
-        <w:sdtContent>
-          <w:bookmarkStart w:id="0" w:name="_GoBack"/>
-          <w:r>
-            <w:rPr>
-              <w:rStyle w:val="Textedelespacerserv"/>
-              <w:rFonts w:ascii="Roboto Condensed" w:hAnsi="Roboto Condensed"/>
-              <w:b/>
-              <w:sz w:val="28"/>
-            </w:rPr>
-            <w:t>Cliquez ici pour taper du texte.</w:t>
-          </w:r>
-          <w:bookmarkEnd w:id="0"/>
-        </w:sdtContent>
-      </w:sdt>
-    </w:p>
-    <w:p>
-      <w:pPr>
-        <w:tabs>
-          <w:tab w:val="left" w:leader="underscore" w:pos="10206"/>
-        </w:tabs>
-        <w:spacing w:after="0" w:line="240" w:lineRule="auto"/>
-        <w:rPr>
-          <w:rFonts w:ascii="Roboto Condensed" w:hAnsi="Roboto Condensed"/>
-        </w:rPr>
-      </w:pPr>
-      <w:r>
-        <w:rPr>
-          <w:rFonts w:ascii="Roboto Condensed" w:hAnsi="Roboto Condensed"/>
-        </w:rPr>
-        <w:tab/>
-      </w:r>
-    </w:p>
-    <w:p>
-      <w:pPr>
-        <w:spacing w:after="0" w:line="240" w:lineRule="auto"/>
-        <w:rPr>
-          <w:rFonts w:ascii="Roboto Condensed" w:hAnsi="Roboto Condensed"/>
-        </w:rPr>
-      </w:pPr>
-    </w:p>
-    <w:p>
-      <w:pPr>
-        <w:tabs>
-          <w:tab w:val="right" w:pos="10206"/>
-        </w:tabs>
-        <w:spacing w:after="0" w:line="240" w:lineRule="auto"/>
-        <w:rPr>
-          <w:rFonts w:ascii="Roboto Condensed" w:hAnsi="Roboto Condensed"/>
-          <w:b/>
-        </w:rPr>
-      </w:pPr>
-      <w:r>
-        <w:rPr>
-          <w:rFonts w:ascii="Roboto Condensed" w:hAnsi="Roboto Condensed"/>
-          <w:b/>
-          <w:color w:val="62257F"/>
-        </w:rPr>
-        <w:t>Durée</w:t>
-      </w:r>
-      <w:r>
-        <w:rPr>
-          <w:rFonts w:ascii="Roboto Condensed" w:hAnsi="Roboto Condensed" w:cs="Arial"/>
-          <w:b/>
-          <w:color w:val="62257F"/>
-        </w:rPr>
-        <w:t> </w:t>
-      </w:r>
-      <w:r>
-        <w:rPr>
-          <w:rFonts w:ascii="Roboto Condensed" w:hAnsi="Roboto Condensed"/>
-          <w:b/>
-          <w:color w:val="62257F"/>
-        </w:rPr>
-        <w:t>:</w:t>
-      </w:r>
-      <w:r>
-        <w:rPr>
-          <w:rFonts w:ascii="Roboto Condensed" w:hAnsi="Roboto Condensed"/>
-        </w:rPr>
-        <w:t xml:space="preserve"> </w:t>
-      </w:r>
-      <w:sdt>
-        <w:sdtPr>
-          <w:rPr>
-            <w:rFonts w:ascii="Roboto Condensed" w:hAnsi="Roboto Condensed"/>
-          </w:rPr>
-          <w:alias w:val="Durée (Heures et minutes)"/>
-          <w:tag w:val="Durée (Heures et minutes)"/>
-          <w:id w:val="-1971967429"/>
-          <w:placeholder>
-            <w:docPart w:val="813F059762D64A8CA6867D99A5DC7167"/>
-          </w:placeholder>
-          <w:showingPlcHdr/>
-        </w:sdtPr>
-        <w:sdtEndPr/>
-        <w:sdtContent>
-          <w:r>
-            <w:rPr>
-              <w:rStyle w:val="Textedelespacerserv"/>
-              <w:rFonts w:ascii="Roboto Condensed" w:hAnsi="Roboto Condensed"/>
-            </w:rPr>
-            <w:t>Cliquez ici pour taper du texte.</w:t>
-          </w:r>
-        </w:sdtContent>
-      </w:sdt>
-      <w:r>
-        <w:rPr>
-          <w:rFonts w:ascii="Roboto Condensed" w:hAnsi="Roboto Condensed"/>
-        </w:rPr>
-        <w:tab/>
-      </w:r>
-      <w:r>
-        <w:rPr>
-          <w:rFonts w:ascii="Roboto Condensed" w:hAnsi="Roboto Condensed"/>
-        </w:rPr>
-        <w:t xml:space="preserve">Vos </w:t>
-      </w:r>
-      <w:r>
-        <w:rPr>
-          <w:rFonts w:ascii="Roboto Condensed" w:hAnsi="Roboto Condensed"/>
-          <w:b/>
-        </w:rPr>
-        <w:t>s</w:t>
-      </w:r>
-      <w:r>
-        <w:rPr>
-          <w:rFonts w:ascii="Roboto Condensed" w:hAnsi="Roboto Condensed"/>
-          <w:b/>
-        </w:rPr>
-        <w:t>martphones</w:t>
-      </w:r>
-      <w:r>
-        <w:rPr>
-          <w:rFonts w:ascii="Roboto Condensed" w:hAnsi="Roboto Condensed"/>
-          <w:b/>
-        </w:rPr>
-        <w:t xml:space="preserve"> et montres connectées</w:t>
-      </w:r>
-      <w:r>
-        <w:rPr>
-          <w:rFonts w:ascii="Roboto Condensed" w:hAnsi="Roboto Condensed"/>
-        </w:rPr>
-        <w:t xml:space="preserve"> sont</w:t>
-      </w:r>
-      <w:r>
-        <w:rPr>
-          <w:rFonts w:ascii="Roboto Condensed" w:hAnsi="Roboto Condensed"/>
-        </w:rPr>
-        <w:t xml:space="preserve"> </w:t>
-      </w:r>
-      <w:r>
-        <w:rPr>
-          <w:rFonts w:ascii="Roboto Condensed" w:hAnsi="Roboto Condensed"/>
-          <w:b/>
-        </w:rPr>
-        <w:t>éteints</w:t>
-      </w:r>
-    </w:p>
-    <w:p>
-      <w:pPr>
-        <w:tabs>
-          <w:tab w:val="right" w:pos="10206"/>
-        </w:tabs>
-        <w:spacing w:after="0" w:line="240" w:lineRule="auto"/>
-        <w:rPr>
-          <w:rFonts w:ascii="Roboto Condensed" w:hAnsi="Roboto Condensed"/>
-        </w:rPr>
-      </w:pPr>
-      <w:r>
-        <w:rPr>
-          <w:rFonts w:ascii="Roboto Condensed" w:hAnsi="Roboto Condensed"/>
-        </w:rPr>
-        <w:tab/>
-      </w:r>
-      <w:proofErr w:type="gramStart"/>
-      <w:r>
-        <w:rPr>
-          <w:rFonts w:ascii="Roboto Condensed" w:hAnsi="Roboto Condensed"/>
-        </w:rPr>
-        <w:t>et</w:t>
-      </w:r>
-      <w:proofErr w:type="gramEnd"/>
-      <w:r>
-        <w:rPr>
-          <w:rFonts w:ascii="Roboto Condensed" w:hAnsi="Roboto Condensed"/>
-        </w:rPr>
-        <w:t xml:space="preserve"> </w:t>
-      </w:r>
-      <w:r>
-        <w:rPr>
-          <w:rFonts w:ascii="Roboto Condensed" w:hAnsi="Roboto Condensed"/>
-          <w:b/>
-        </w:rPr>
-        <w:t>rangés</w:t>
-      </w:r>
-      <w:r>
-        <w:rPr>
-          <w:rFonts w:ascii="Roboto Condensed" w:hAnsi="Roboto Condensed"/>
-        </w:rPr>
-        <w:t xml:space="preserve"> dans votre sac</w:t>
-      </w:r>
-      <w:r>
-        <w:rPr>
-          <w:rFonts w:ascii="Roboto Condensed" w:hAnsi="Roboto Condensed" w:cs="Arial"/>
-        </w:rPr>
-        <w:t> </w:t>
-      </w:r>
-      <w:r>
-        <w:rPr>
-          <w:rFonts w:ascii="Roboto Condensed" w:hAnsi="Roboto Condensed"/>
-        </w:rPr>
-        <w:t>!</w:t>
-      </w:r>
-    </w:p>
-    <w:p>
-      <w:pPr>
-        <w:spacing w:after="0" w:line="240" w:lineRule="auto"/>
-        <w:rPr>
-          <w:rFonts w:ascii="Roboto Condensed" w:hAnsi="Roboto Condensed"/>
-        </w:rPr>
-      </w:pPr>
-      <w:r>
-        <w:rPr>
-          <w:rFonts w:ascii="Roboto Condensed" w:hAnsi="Roboto Condensed"/>
-          <w:b/>
-          <w:color w:val="62257F"/>
-        </w:rPr>
-        <w:t>Documents</w:t>
-      </w:r>
-      <w:r>
-        <w:rPr>
-          <w:rFonts w:ascii="Roboto Condensed" w:hAnsi="Roboto Condensed" w:cs="Arial"/>
-          <w:b/>
-          <w:color w:val="62257F"/>
-        </w:rPr>
-        <w:t> </w:t>
-      </w:r>
-      <w:r>
-        <w:rPr>
-          <w:rFonts w:ascii="Roboto Condensed" w:hAnsi="Roboto Condensed"/>
-          <w:b/>
-          <w:color w:val="62257F"/>
-        </w:rPr>
-        <w:t>:</w:t>
-      </w:r>
-      <w:r>
-        <w:rPr>
-          <w:rFonts w:ascii="Roboto Condensed" w:hAnsi="Roboto Condensed"/>
-        </w:rPr>
-        <w:t xml:space="preserve"> </w:t>
-      </w:r>
-      <w:sdt>
-        <w:sdtPr>
-          <w:rPr>
-            <w:rFonts w:ascii="Roboto Condensed" w:hAnsi="Roboto Condensed"/>
-          </w:rPr>
-          <w:alias w:val="Docs autorisés/interdits"/>
-          <w:tag w:val="Docs"/>
-          <w:id w:val="942811509"/>
-          <w:placeholder>
-            <w:docPart w:val="BEFA645577F9421489E14F4CDF4815AC"/>
-          </w:placeholder>
-          <w:showingPlcHdr/>
-          <w:dropDownList>
-            <w:listItem w:value="Choisissez un élément."/>
-            <w:listItem w:displayText="Tous documents AUTORISES" w:value="Tous documents AUTORISES"/>
-            <w:listItem w:displayText="Documents INTERDITS" w:value="Documents INTERDITS"/>
-            <w:listItem w:displayText="Certains documents autorisés (précisez) :" w:value="Certains documents autorisés (précisez) :"/>
-          </w:dropDownList>
-        </w:sdtPr>
-        <w:sdtEndPr/>
-        <w:sdtContent>
-          <w:r>
-            <w:rPr>
-              <w:rStyle w:val="Textedelespacerserv"/>
-              <w:rFonts w:ascii="Roboto Condensed" w:hAnsi="Roboto Condensed"/>
-            </w:rPr>
-            <w:t>Choisissez un élément.</w:t>
-          </w:r>
-        </w:sdtContent>
-      </w:sdt>
-    </w:p>
-    <w:p>
-      <w:pPr>
-        <w:spacing w:after="0" w:line="240" w:lineRule="auto"/>
-        <w:rPr>
-          <w:rFonts w:ascii="Roboto Condensed" w:hAnsi="Roboto Condensed"/>
-        </w:rPr>
-      </w:pPr>
-    </w:p>
-    <w:p>
-      <w:pPr>
-        <w:spacing w:after="0" w:line="240" w:lineRule="auto"/>
-        <w:rPr>
-          <w:rFonts w:ascii="Roboto Condensed" w:hAnsi="Roboto Condensed"/>
-        </w:rPr>
-      </w:pPr>
-      <w:r>
-        <w:rPr>
-          <w:rFonts w:ascii="Roboto Condensed" w:hAnsi="Roboto Condensed"/>
-          <w:b/>
-          <w:color w:val="62257F"/>
-        </w:rPr>
-        <w:t>Composition</w:t>
-      </w:r>
-      <w:r>
-        <w:rPr>
-          <w:rFonts w:ascii="Roboto Condensed" w:hAnsi="Roboto Condensed" w:cs="Arial"/>
-          <w:b/>
-          <w:color w:val="62257F"/>
-        </w:rPr>
-        <w:t> </w:t>
-      </w:r>
-      <w:r>
-        <w:rPr>
-          <w:rFonts w:ascii="Roboto Condensed" w:hAnsi="Roboto Condensed"/>
-          <w:b/>
-          <w:color w:val="62257F"/>
-        </w:rPr>
-        <w:t>:</w:t>
-      </w:r>
-      <w:r>
-        <w:rPr>
-          <w:rFonts w:ascii="Roboto Condensed" w:hAnsi="Roboto Condensed"/>
-        </w:rPr>
-        <w:t xml:space="preserve"> </w:t>
-      </w:r>
-      <w:sdt>
-        <w:sdtPr>
-          <w:rPr>
-            <w:rFonts w:ascii="Roboto Condensed" w:hAnsi="Roboto Condensed"/>
-          </w:rPr>
-          <w:alias w:val="Répondez sur..."/>
-          <w:tag w:val="Compo"/>
-          <w:id w:val="-467127505"/>
-          <w:placeholder>
-            <w:docPart w:val="25B0E807FE32419EA646AF85CDBE33A6"/>
-          </w:placeholder>
-          <w:showingPlcHdr/>
-          <w:dropDownList>
-            <w:listItem w:value="Choisissez un élément."/>
-            <w:listItem w:displayText="Répondez sur une copie séparée" w:value="Répondez sur une copie séparée"/>
-            <w:listItem w:displayText="Répondez sur une copie séparée - le sujet est à rendre avec votre copie" w:value="Répondez sur une copie séparée - le sujet est à rendre avec votre copie"/>
-            <w:listItem w:displayText="Répondez sur le sujet qui est à rendre à la fin de l'épreuve" w:value="Répondez sur le sujet qui est à rendre à la fin de l'épreuve"/>
-            <w:listItem w:displayText="Répondez sur une copie séparée et sur le sujet qui est à rendre à la fin de l'épreuve" w:value="Répondez sur une copie séparée et sur le sujet qui est à rendre à la fin de l'épreuve"/>
-          </w:dropDownList>
-        </w:sdtPr>
-        <w:sdtEndPr/>
-        <w:sdtContent>
-          <w:r>
-            <w:rPr>
-              <w:rStyle w:val="Textedelespacerserv"/>
-              <w:rFonts w:ascii="Roboto Condensed" w:hAnsi="Roboto Condensed"/>
-            </w:rPr>
-            <w:t>Choisissez un élément.</w:t>
-          </w:r>
-        </w:sdtContent>
-      </w:sdt>
-    </w:p>
-    <w:p>
-      <w:pPr>
-        <w:tabs>
-          <w:tab w:val="left" w:leader="underscore" w:pos="10206"/>
-        </w:tabs>
-        <w:spacing w:after="0" w:line="240" w:lineRule="auto"/>
-        <w:rPr>
-          <w:rFonts w:ascii="Roboto Condensed" w:hAnsi="Roboto Condensed"/>
-          <w:u w:val="single"/>
-        </w:rPr>
-      </w:pPr>
-    </w:p>
-    <w:p>
-      <w:pPr>
-        <w:tabs>
-          <w:tab w:val="left" w:leader="underscore" w:pos="10206"/>
-        </w:tabs>
-        <w:spacing w:after="0" w:line="240" w:lineRule="auto"/>
-        <w:rPr>
-          <w:rFonts w:ascii="Roboto Condensed" w:hAnsi="Roboto Condensed"/>
-        </w:rPr>
-      </w:pPr>
-      <w:r>
-        <w:rPr>
-          <w:rFonts w:ascii="Roboto Condensed" w:hAnsi="Roboto Condensed"/>
-          <w:b/>
-          <w:color w:val="62257F"/>
-        </w:rPr>
-        <w:t>Calculatrices</w:t>
-      </w:r>
-      <w:r>
-        <w:rPr>
-          <w:rFonts w:ascii="Roboto Condensed" w:hAnsi="Roboto Condensed" w:cs="Arial"/>
-          <w:b/>
-          <w:color w:val="62257F"/>
-        </w:rPr>
-        <w:t> </w:t>
-      </w:r>
-      <w:r>
-        <w:rPr>
-          <w:rFonts w:ascii="Roboto Condensed" w:hAnsi="Roboto Condensed"/>
-          <w:b/>
-          <w:color w:val="62257F"/>
-        </w:rPr>
-        <w:t>:</w:t>
-      </w:r>
-      <w:r>
-        <w:rPr>
-          <w:rFonts w:ascii="Roboto Condensed" w:hAnsi="Roboto Condensed"/>
-        </w:rPr>
-        <w:t xml:space="preserve"> </w:t>
-      </w:r>
-      <w:sdt>
-        <w:sdtPr>
-          <w:rPr>
-            <w:rFonts w:ascii="Roboto Condensed" w:hAnsi="Roboto Condensed"/>
-          </w:rPr>
-          <w:alias w:val="Calculatrices autorisées/interdites"/>
-          <w:tag w:val="Calcul"/>
-          <w:id w:val="972942056"/>
-          <w:placeholder>
-            <w:docPart w:val="3E81207C6AF14DBBADCA3B3B69044724"/>
-          </w:placeholder>
-          <w:showingPlcHdr/>
-          <w:dropDownList>
-            <w:listItem w:value="Choisissez un élément."/>
-            <w:listItem w:displayText="Les calculatrices sont INTERDITES." w:value="Les calculatrices sont INTERDITES."/>
-            <w:listItem w:displayText="Les calculatrices non programmables sans mémoire alphanumérique sont AUTORISEES." w:value="Les calculatrices non programmables sans mémoire alphanumérique sont AUTORISEES."/>
-            <w:listItem w:displayText="Les calculatrices programmables sans fonction WIFI ou bluetooth sont AUTORISEES." w:value="Les calculatrices programmables sans fonction WIFI ou bluetooth sont AUTORISEES."/>
-          </w:dropDownList>
-        </w:sdtPr>
-        <w:sdtEndPr/>
-        <w:sdtContent>
-          <w:r>
-            <w:rPr>
-              <w:rStyle w:val="Textedelespacerserv"/>
-              <w:rFonts w:ascii="Roboto Condensed" w:hAnsi="Roboto Condensed"/>
-            </w:rPr>
-            <w:t>Choisissez un élément.</w:t>
-          </w:r>
-        </w:sdtContent>
-      </w:sdt>
-    </w:p>
-    <w:p>
-      <w:pPr>
-        <w:tabs>
-          <w:tab w:val="left" w:leader="underscore" w:pos="10206"/>
-        </w:tabs>
-        <w:spacing w:after="0" w:line="240" w:lineRule="auto"/>
-        <w:rPr>
-          <w:rFonts w:ascii="Roboto Condensed" w:hAnsi="Roboto Condensed"/>
-          <w:u w:val="single"/>
-        </w:rPr>
-      </w:pPr>
-    </w:p>
-    <w:p>
-      <w:pPr>
-        <w:tabs>
-          <w:tab w:val="left" w:leader="underscore" w:pos="10206"/>
-        </w:tabs>
-        <w:spacing w:after="0" w:line="240" w:lineRule="auto"/>
-        <w:rPr>
-          <w:rFonts w:ascii="Roboto Condensed" w:hAnsi="Roboto Condensed"/>
-          <w:u w:val="single"/>
-        </w:rPr>
-      </w:pPr>
-      <w:r>
-        <w:rPr>
-          <w:rFonts w:ascii="Roboto Condensed" w:hAnsi="Roboto Condensed"/>
-          <w:u w:val="single"/>
-        </w:rPr>
-        <w:tab/>
-      </w:r>
-    </w:p>
-    <w:p>
-      <w:pPr>
-        <w:spacing w:before="240" w:after="0" w:line="240" w:lineRule="auto"/>
-        <w:rPr>
-          <w:rFonts w:ascii="Roboto Condensed" w:hAnsi="Roboto Condensed"/>
-          <w:b/>
-          <w:color w:val="62257F"/>
-        </w:rPr>
-      </w:pPr>
-      <w:r>
-        <w:rPr>
-          <w:rFonts w:ascii="Roboto Condensed" w:hAnsi="Roboto Condensed"/>
-          <w:b/>
-          <w:color w:val="62257F"/>
-        </w:rPr>
-        <w:t>Consignes particulières</w:t>
-      </w:r>
-      <w:r>
-        <w:rPr>
-          <w:rFonts w:ascii="Roboto Condensed" w:hAnsi="Roboto Condensed" w:cs="Arial"/>
-          <w:b/>
-          <w:color w:val="62257F"/>
-        </w:rPr>
-        <w:t> </w:t>
-      </w:r>
-      <w:r>
-        <w:rPr>
-          <w:rFonts w:ascii="Roboto Condensed" w:hAnsi="Roboto Condensed"/>
-          <w:b/>
-          <w:color w:val="62257F"/>
-        </w:rPr>
-        <w:t>:</w:t>
-      </w:r>
-    </w:p>
-    <w:p>
-      <w:pPr>
-        <w:spacing w:after="0" w:line="240" w:lineRule="auto"/>
-        <w:rPr>
-          <w:rFonts w:ascii="Roboto Condensed" w:hAnsi="Roboto Condensed"/>
-        </w:rPr>
-      </w:pPr>
-    </w:p>
-    <w:p>
-      <w:pPr>
-        <w:spacing w:after="0" w:line="240" w:lineRule="auto"/>
-        <w:rPr>
-          <w:rFonts w:ascii="Roboto Condensed" w:hAnsi="Roboto Condensed"/>
-        </w:rPr>
-      </w:pPr>
-    </w:p>
-    <w:p>
-      <w:pPr>
-        <w:spacing w:after="0" w:line="240" w:lineRule="auto"/>
-        <w:rPr>
-          <w:rFonts w:ascii="Roboto Condensed" w:hAnsi="Roboto Condensed"/>
-        </w:rPr>
-      </w:pPr>
-    </w:p>
-    <w:p>
-      <w:pPr>
-        <w:tabs>
-          <w:tab w:val="left" w:leader="underscore" w:pos="10206"/>
-        </w:tabs>
-        <w:spacing w:after="0" w:line="240" w:lineRule="auto"/>
-        <w:rPr>
-          <w:rFonts w:ascii="Roboto Condensed" w:hAnsi="Roboto Condensed"/>
-        </w:rPr>
-      </w:pPr>
-      <w:r>
-        <w:rPr>
-          <w:rFonts w:ascii="Roboto Condensed" w:hAnsi="Roboto Condensed"/>
-        </w:rPr>
-        <w:tab/>
-      </w:r>
-    </w:p>
-    <w:p>
-      <w:pPr>
-        <w:tabs>
-          <w:tab w:val="left" w:leader="underscore" w:pos="8789"/>
-        </w:tabs>
-        <w:spacing w:after="0" w:line="240" w:lineRule="auto"/>
-        <w:rPr>
-          <w:rFonts w:ascii="Roboto Condensed" w:hAnsi="Roboto Condensed"/>
-        </w:rPr>
-        <w:sectPr>
-          <w:footerReference w:type="default" r:id="rId8"/>
-          <w:headerReference w:type="first" r:id="rId9"/>
-          <w:footerReference w:type="first" r:id="rId10"/>
-          <w:pgSz w:w="11906" w:h="16838" w:code="9"/>
-          <w:pgMar w:top="993" w:right="851" w:bottom="1418" w:left="851" w:header="709" w:footer="709" w:gutter="0"/>
-          <w:cols w:space="708"/>
-          <w:titlePg/>
-          <w:docGrid w:linePitch="360"/>
-        </w:sectPr>
-      </w:pPr>
-    </w:p>
-    <w:p>
-      <w:pPr>
-        <w:tabs>
-          <w:tab w:val="left" w:pos="8931"/>
-        </w:tabs>
-        <w:spacing w:after="0" w:line="240" w:lineRule="auto"/>
-        <w:rPr>
-          <w:rFonts w:ascii="Roboto Condensed" w:hAnsi="Roboto Condensed"/>
-        </w:rPr>
-      </w:pPr>
-    </w:p>
-    <w:p>
-      <w:pPr>
-        <w:spacing w:after="0" w:line="240" w:lineRule="auto"/>
-        <w:rPr>
-          <w:rFonts w:ascii="Roboto Condensed" w:hAnsi="Roboto Condensed"/>
-        </w:rPr>
-      </w:pPr>
-      <w:r>
-        <w:rPr>
-          <w:rFonts w:ascii="Roboto Condensed" w:hAnsi="Roboto Condensed"/>
-        </w:rPr>
-        <w:t>&lt;Collez ou rédigez le sujet de l’épreuve</w:t>
-      </w:r>
-      <w:r>
-        <w:rPr>
-          <w:rFonts w:ascii="Roboto Condensed" w:hAnsi="Roboto Condensed"/>
-        </w:rPr>
-        <w:t xml:space="preserve"> ici</w:t>
-      </w:r>
-      <w:r>
-        <w:rPr>
-          <w:rFonts w:ascii="Roboto Condensed" w:hAnsi="Roboto Condensed"/>
-        </w:rPr>
-        <w:t>&gt;</w:t>
-      </w:r>
-    </w:p>
-    <w:p>
-      <w:pPr>
-        <w:spacing w:after="0" w:line="240" w:lineRule="auto"/>
-        <w:rPr>
-          <w:rFonts w:ascii="Roboto Condensed" w:hAnsi="Roboto Condensed"/>
-        </w:rPr>
-      </w:pPr>
-    </w:p>
-    <w:p>
-      <w:pPr>
-        <w:spacing w:after="0" w:line="240" w:lineRule="auto"/>
-        <w:rPr>
-          <w:rFonts w:ascii="Roboto Condensed" w:hAnsi="Roboto Condensed"/>
-        </w:rPr>
-      </w:pPr>
-    </w:p>
-    <w:p>
-      <w:pPr>
-        <w:spacing w:after="0" w:line="240" w:lineRule="auto"/>
-        <w:rPr>
-          <w:rFonts w:ascii="Roboto Condensed" w:hAnsi="Roboto Condensed"/>
-        </w:rPr>
-      </w:pPr>
-    </w:p>
-    <w:p>
-      <w:pPr>
-        <w:spacing w:after="0" w:line="240" w:lineRule="auto"/>
-        <w:rPr>
-          <w:rFonts w:ascii="Roboto Condensed" w:hAnsi="Roboto Condensed"/>
-        </w:rPr>
-      </w:pPr>
-    </w:p>
-    <w:p>
-      <w:pPr>
-        <w:spacing w:after="0" w:line="240" w:lineRule="auto"/>
-        <w:rPr>
-          <w:rFonts w:ascii="Roboto Condensed" w:hAnsi="Roboto Condensed"/>
-        </w:rPr>
-      </w:pPr>
-    </w:p>
-    <w:p>
-      <w:pPr>
-        <w:spacing w:after="0" w:line="240" w:lineRule="auto"/>
-        <w:rPr>
-          <w:rFonts w:ascii="Roboto Condensed" w:hAnsi="Roboto Condensed"/>
-        </w:rPr>
-      </w:pPr>
-    </w:p>
-    <w:p>
-      <w:pPr>
-        <w:spacing w:after="0" w:line="240" w:lineRule="auto"/>
-        <w:rPr>
-          <w:rFonts w:ascii="Roboto Condensed" w:hAnsi="Roboto Condensed"/>
-        </w:rPr>
-      </w:pPr>
+        <w:spacing w:after="0" w:line="240" w:lineRule="auto"/>
+        <w:rPr>
+          <w:rFonts w:ascii="Roboto Condensed" w:hAnsi="Roboto Condensed"/>
+        </w:rPr>
+      </w:pPr>
+    </w:p>
+    <w:p>
+      <w:pPr>
+        <w:pStyle w:val="Titre"/>
+      </w:pPr>
+      <w:proofErr w:type="spellStart"/>
+      <w:r>
+        <w:t>Title</w:t>
+      </w:r>
+      <w:proofErr w:type="spellEnd"/>
+      <w:r>
+        <w:t xml:space="preserve"> of the TD</w:t>
+      </w:r>
     </w:p>
     <w:p>
       <w:pPr>
@@ -1501,6 +820,9 @@
       </w:pPr>
     </w:p>
     <w:sectPr>
+      <w:footerReference w:type="default" r:id="rId8"/>
+      <w:headerReference w:type="first" r:id="rId9"/>
+      <w:footerReference w:type="first" r:id="rId10"/>
       <w:type w:val="continuous"/>
       <w:pgSz w:w="11906" w:h="16838"/>
       <w:pgMar w:top="1417" w:right="1417" w:bottom="1417" w:left="1417" w:header="708" w:footer="708" w:gutter="0"/>
@@ -1513,7 +835,7 @@
 </file>
 
 <file path=word/endnotes.xml><?xml version="1.0" encoding="utf-8"?>
-<w:endnotes xmlns:wpc="http://schemas.microsoft.com/office/word/2010/wordprocessingCanvas" xmlns:cx="http://schemas.microsoft.com/office/drawing/2014/chartex" xmlns:cx1="http://schemas.microsoft.com/office/drawing/2015/9/8/chartex" xmlns:cx2="http://schemas.microsoft.com/office/drawing/2015/10/21/chartex" xmlns:cx3="http://schemas.microsoft.com/office/drawing/2016/5/9/chartex" xmlns:cx4="http://schemas.microsoft.com/office/drawing/2016/5/10/chartex" xmlns:cx5="http://schemas.microsoft.com/office/drawing/2016/5/11/chartex" xmlns:cx6="http://schemas.microsoft.com/office/drawing/2016/5/12/chartex" xmlns:cx7="http://schemas.microsoft.com/office/drawing/2016/5/13/chartex" xmlns:cx8="http://schemas.microsoft.com/office/drawing/2016/5/14/chartex" xmlns:mc="http://schemas.openxmlformats.org/markup-compatibility/2006" xmlns:aink="http://schemas.microsoft.com/office/drawing/2016/ink" xmlns:am3d="http://schemas.microsoft.com/office/drawing/2017/model3d" xmlns:o="urn:schemas-microsoft-com:office:office" xmlns:r="http://schemas.openxmlformats.org/officeDocument/2006/relationships" xmlns:m="http://schemas.openxmlformats.org/officeDocument/2006/math" xmlns:v="urn:schemas-microsoft-com:vml" xmlns:wp14="http://schemas.microsoft.com/office/word/2010/wordprocessingDrawing" xmlns:wp="http://schemas.openxmlformats.org/drawingml/2006/wordprocessingDrawing" xmlns:w10="urn:schemas-microsoft-com:office:word" xmlns:w="http://schemas.openxmlformats.org/wordprocessingml/2006/main" xmlns:w14="http://schemas.microsoft.com/office/word/2010/wordml" xmlns:w15="http://schemas.microsoft.com/office/word/2012/wordml" xmlns:w16cid="http://schemas.microsoft.com/office/word/2016/wordml/cid" xmlns:w16se="http://schemas.microsoft.com/office/word/2015/wordml/symex" xmlns:wpg="http://schemas.microsoft.com/office/word/2010/wordprocessingGroup" xmlns:wpi="http://schemas.microsoft.com/office/word/2010/wordprocessingInk" xmlns:wne="http://schemas.microsoft.com/office/word/2006/wordml" xmlns:wps="http://schemas.microsoft.com/office/word/2010/wordprocessingShape" mc:Ignorable="w14 w15 w16se w16cid wp14">
+<w:endnotes xmlns:wpc="http://schemas.microsoft.com/office/word/2010/wordprocessingCanvas" xmlns:cx="http://schemas.microsoft.com/office/drawing/2014/chartex" xmlns:cx1="http://schemas.microsoft.com/office/drawing/2015/9/8/chartex" xmlns:cx2="http://schemas.microsoft.com/office/drawing/2015/10/21/chartex" xmlns:cx3="http://schemas.microsoft.com/office/drawing/2016/5/9/chartex" xmlns:cx4="http://schemas.microsoft.com/office/drawing/2016/5/10/chartex" xmlns:cx5="http://schemas.microsoft.com/office/drawing/2016/5/11/chartex" xmlns:cx6="http://schemas.microsoft.com/office/drawing/2016/5/12/chartex" xmlns:cx7="http://schemas.microsoft.com/office/drawing/2016/5/13/chartex" xmlns:cx8="http://schemas.microsoft.com/office/drawing/2016/5/14/chartex" xmlns:mc="http://schemas.openxmlformats.org/markup-compatibility/2006" xmlns:aink="http://schemas.microsoft.com/office/drawing/2016/ink" xmlns:am3d="http://schemas.microsoft.com/office/drawing/2017/model3d" xmlns:o="urn:schemas-microsoft-com:office:office" xmlns:oel="http://schemas.microsoft.com/office/2019/extlst" xmlns:r="http://schemas.openxmlformats.org/officeDocument/2006/relationships" xmlns:m="http://schemas.openxmlformats.org/officeDocument/2006/math" xmlns:v="urn:schemas-microsoft-com:vml" xmlns:wp14="http://schemas.microsoft.com/office/word/2010/wordprocessingDrawing" xmlns:wp="http://schemas.openxmlformats.org/drawingml/2006/wordprocessingDrawing" xmlns:w10="urn:schemas-microsoft-com:office:word" xmlns:w="http://schemas.openxmlformats.org/wordprocessingml/2006/main" xmlns:w14="http://schemas.microsoft.com/office/word/2010/wordml" xmlns:w15="http://schemas.microsoft.com/office/word/2012/wordml" xmlns:w16cex="http://schemas.microsoft.com/office/word/2018/wordml/cex" xmlns:w16cid="http://schemas.microsoft.com/office/word/2016/wordml/cid" xmlns:w16="http://schemas.microsoft.com/office/word/2018/wordml" xmlns:w16sdtdh="http://schemas.microsoft.com/office/word/2020/wordml/sdtdatahash" xmlns:w16se="http://schemas.microsoft.com/office/word/2015/wordml/symex" xmlns:wpg="http://schemas.microsoft.com/office/word/2010/wordprocessingGroup" xmlns:wpi="http://schemas.microsoft.com/office/word/2010/wordprocessingInk" xmlns:wne="http://schemas.microsoft.com/office/word/2006/wordml" xmlns:wps="http://schemas.microsoft.com/office/word/2010/wordprocessingShape" mc:Ignorable="w14 w15 w16se w16cid w16 w16cex w16sdtdh wp14">
   <w:endnote w:type="separator" w:id="-1">
     <w:p>
       <w:pPr>
@@ -1538,7 +860,7 @@
 </file>
 
 <file path=word/footer1.xml><?xml version="1.0" encoding="utf-8"?>
-<w:ftr xmlns:wpc="http://schemas.microsoft.com/office/word/2010/wordprocessingCanvas" xmlns:cx="http://schemas.microsoft.com/office/drawing/2014/chartex" xmlns:cx1="http://schemas.microsoft.com/office/drawing/2015/9/8/chartex" xmlns:cx2="http://schemas.microsoft.com/office/drawing/2015/10/21/chartex" xmlns:cx3="http://schemas.microsoft.com/office/drawing/2016/5/9/chartex" xmlns:cx4="http://schemas.microsoft.com/office/drawing/2016/5/10/chartex" xmlns:cx5="http://schemas.microsoft.com/office/drawing/2016/5/11/chartex" xmlns:cx6="http://schemas.microsoft.com/office/drawing/2016/5/12/chartex" xmlns:cx7="http://schemas.microsoft.com/office/drawing/2016/5/13/chartex" xmlns:cx8="http://schemas.microsoft.com/office/drawing/2016/5/14/chartex" xmlns:mc="http://schemas.openxmlformats.org/markup-compatibility/2006" xmlns:aink="http://schemas.microsoft.com/office/drawing/2016/ink" xmlns:am3d="http://schemas.microsoft.com/office/drawing/2017/model3d" xmlns:o="urn:schemas-microsoft-com:office:office" xmlns:r="http://schemas.openxmlformats.org/officeDocument/2006/relationships" xmlns:m="http://schemas.openxmlformats.org/officeDocument/2006/math" xmlns:v="urn:schemas-microsoft-com:vml" xmlns:wp14="http://schemas.microsoft.com/office/word/2010/wordprocessingDrawing" xmlns:wp="http://schemas.openxmlformats.org/drawingml/2006/wordprocessingDrawing" xmlns:w10="urn:schemas-microsoft-com:office:word" xmlns:w="http://schemas.openxmlformats.org/wordprocessingml/2006/main" xmlns:w14="http://schemas.microsoft.com/office/word/2010/wordml" xmlns:w15="http://schemas.microsoft.com/office/word/2012/wordml" xmlns:w16cid="http://schemas.microsoft.com/office/word/2016/wordml/cid" xmlns:w16se="http://schemas.microsoft.com/office/word/2015/wordml/symex" xmlns:wpg="http://schemas.microsoft.com/office/word/2010/wordprocessingGroup" xmlns:wpi="http://schemas.microsoft.com/office/word/2010/wordprocessingInk" xmlns:wne="http://schemas.microsoft.com/office/word/2006/wordml" xmlns:wps="http://schemas.microsoft.com/office/word/2010/wordprocessingShape" mc:Ignorable="w14 w15 w16se w16cid wp14">
+<w:ftr xmlns:wpc="http://schemas.microsoft.com/office/word/2010/wordprocessingCanvas" xmlns:cx="http://schemas.microsoft.com/office/drawing/2014/chartex" xmlns:cx1="http://schemas.microsoft.com/office/drawing/2015/9/8/chartex" xmlns:cx2="http://schemas.microsoft.com/office/drawing/2015/10/21/chartex" xmlns:cx3="http://schemas.microsoft.com/office/drawing/2016/5/9/chartex" xmlns:cx4="http://schemas.microsoft.com/office/drawing/2016/5/10/chartex" xmlns:cx5="http://schemas.microsoft.com/office/drawing/2016/5/11/chartex" xmlns:cx6="http://schemas.microsoft.com/office/drawing/2016/5/12/chartex" xmlns:cx7="http://schemas.microsoft.com/office/drawing/2016/5/13/chartex" xmlns:cx8="http://schemas.microsoft.com/office/drawing/2016/5/14/chartex" xmlns:mc="http://schemas.openxmlformats.org/markup-compatibility/2006" xmlns:aink="http://schemas.microsoft.com/office/drawing/2016/ink" xmlns:am3d="http://schemas.microsoft.com/office/drawing/2017/model3d" xmlns:o="urn:schemas-microsoft-com:office:office" xmlns:oel="http://schemas.microsoft.com/office/2019/extlst" xmlns:r="http://schemas.openxmlformats.org/officeDocument/2006/relationships" xmlns:m="http://schemas.openxmlformats.org/officeDocument/2006/math" xmlns:v="urn:schemas-microsoft-com:vml" xmlns:wp14="http://schemas.microsoft.com/office/word/2010/wordprocessingDrawing" xmlns:wp="http://schemas.openxmlformats.org/drawingml/2006/wordprocessingDrawing" xmlns:w10="urn:schemas-microsoft-com:office:word" xmlns:w="http://schemas.openxmlformats.org/wordprocessingml/2006/main" xmlns:w14="http://schemas.microsoft.com/office/word/2010/wordml" xmlns:w15="http://schemas.microsoft.com/office/word/2012/wordml" xmlns:w16cex="http://schemas.microsoft.com/office/word/2018/wordml/cex" xmlns:w16cid="http://schemas.microsoft.com/office/word/2016/wordml/cid" xmlns:w16="http://schemas.microsoft.com/office/word/2018/wordml" xmlns:w16sdtdh="http://schemas.microsoft.com/office/word/2020/wordml/sdtdatahash" xmlns:w16se="http://schemas.microsoft.com/office/word/2015/wordml/symex" xmlns:wpg="http://schemas.microsoft.com/office/word/2010/wordprocessingGroup" xmlns:wpi="http://schemas.microsoft.com/office/word/2010/wordprocessingInk" xmlns:wne="http://schemas.microsoft.com/office/word/2006/wordml" xmlns:wps="http://schemas.microsoft.com/office/word/2010/wordprocessingShape" mc:Ignorable="w14 w15 w16se w16cid w16 w16cex w16sdtdh wp14">
   <w:p>
     <w:pPr>
       <w:pStyle w:val="Pieddepage"/>
@@ -1733,7 +1055,7 @@
 </file>
 
 <file path=word/footer2.xml><?xml version="1.0" encoding="utf-8"?>
-<w:ftr xmlns:wpc="http://schemas.microsoft.com/office/word/2010/wordprocessingCanvas" xmlns:cx="http://schemas.microsoft.com/office/drawing/2014/chartex" xmlns:cx1="http://schemas.microsoft.com/office/drawing/2015/9/8/chartex" xmlns:cx2="http://schemas.microsoft.com/office/drawing/2015/10/21/chartex" xmlns:cx3="http://schemas.microsoft.com/office/drawing/2016/5/9/chartex" xmlns:cx4="http://schemas.microsoft.com/office/drawing/2016/5/10/chartex" xmlns:cx5="http://schemas.microsoft.com/office/drawing/2016/5/11/chartex" xmlns:cx6="http://schemas.microsoft.com/office/drawing/2016/5/12/chartex" xmlns:cx7="http://schemas.microsoft.com/office/drawing/2016/5/13/chartex" xmlns:cx8="http://schemas.microsoft.com/office/drawing/2016/5/14/chartex" xmlns:mc="http://schemas.openxmlformats.org/markup-compatibility/2006" xmlns:aink="http://schemas.microsoft.com/office/drawing/2016/ink" xmlns:am3d="http://schemas.microsoft.com/office/drawing/2017/model3d" xmlns:o="urn:schemas-microsoft-com:office:office" xmlns:r="http://schemas.openxmlformats.org/officeDocument/2006/relationships" xmlns:m="http://schemas.openxmlformats.org/officeDocument/2006/math" xmlns:v="urn:schemas-microsoft-com:vml" xmlns:wp14="http://schemas.microsoft.com/office/word/2010/wordprocessingDrawing" xmlns:wp="http://schemas.openxmlformats.org/drawingml/2006/wordprocessingDrawing" xmlns:w10="urn:schemas-microsoft-com:office:word" xmlns:w="http://schemas.openxmlformats.org/wordprocessingml/2006/main" xmlns:w14="http://schemas.microsoft.com/office/word/2010/wordml" xmlns:w15="http://schemas.microsoft.com/office/word/2012/wordml" xmlns:w16cid="http://schemas.microsoft.com/office/word/2016/wordml/cid" xmlns:w16se="http://schemas.microsoft.com/office/word/2015/wordml/symex" xmlns:wpg="http://schemas.microsoft.com/office/word/2010/wordprocessingGroup" xmlns:wpi="http://schemas.microsoft.com/office/word/2010/wordprocessingInk" xmlns:wne="http://schemas.microsoft.com/office/word/2006/wordml" xmlns:wps="http://schemas.microsoft.com/office/word/2010/wordprocessingShape" mc:Ignorable="w14 w15 w16se w16cid wp14">
+<w:ftr xmlns:wpc="http://schemas.microsoft.com/office/word/2010/wordprocessingCanvas" xmlns:cx="http://schemas.microsoft.com/office/drawing/2014/chartex" xmlns:cx1="http://schemas.microsoft.com/office/drawing/2015/9/8/chartex" xmlns:cx2="http://schemas.microsoft.com/office/drawing/2015/10/21/chartex" xmlns:cx3="http://schemas.microsoft.com/office/drawing/2016/5/9/chartex" xmlns:cx4="http://schemas.microsoft.com/office/drawing/2016/5/10/chartex" xmlns:cx5="http://schemas.microsoft.com/office/drawing/2016/5/11/chartex" xmlns:cx6="http://schemas.microsoft.com/office/drawing/2016/5/12/chartex" xmlns:cx7="http://schemas.microsoft.com/office/drawing/2016/5/13/chartex" xmlns:cx8="http://schemas.microsoft.com/office/drawing/2016/5/14/chartex" xmlns:mc="http://schemas.openxmlformats.org/markup-compatibility/2006" xmlns:aink="http://schemas.microsoft.com/office/drawing/2016/ink" xmlns:am3d="http://schemas.microsoft.com/office/drawing/2017/model3d" xmlns:o="urn:schemas-microsoft-com:office:office" xmlns:oel="http://schemas.microsoft.com/office/2019/extlst" xmlns:r="http://schemas.openxmlformats.org/officeDocument/2006/relationships" xmlns:m="http://schemas.openxmlformats.org/officeDocument/2006/math" xmlns:v="urn:schemas-microsoft-com:vml" xmlns:wp14="http://schemas.microsoft.com/office/word/2010/wordprocessingDrawing" xmlns:wp="http://schemas.openxmlformats.org/drawingml/2006/wordprocessingDrawing" xmlns:w10="urn:schemas-microsoft-com:office:word" xmlns:w="http://schemas.openxmlformats.org/wordprocessingml/2006/main" xmlns:w14="http://schemas.microsoft.com/office/word/2010/wordml" xmlns:w15="http://schemas.microsoft.com/office/word/2012/wordml" xmlns:w16cex="http://schemas.microsoft.com/office/word/2018/wordml/cex" xmlns:w16cid="http://schemas.microsoft.com/office/word/2016/wordml/cid" xmlns:w16="http://schemas.microsoft.com/office/word/2018/wordml" xmlns:w16sdtdh="http://schemas.microsoft.com/office/word/2020/wordml/sdtdatahash" xmlns:w16se="http://schemas.microsoft.com/office/word/2015/wordml/symex" xmlns:wpg="http://schemas.microsoft.com/office/word/2010/wordprocessingGroup" xmlns:wpi="http://schemas.microsoft.com/office/word/2010/wordprocessingInk" xmlns:wne="http://schemas.microsoft.com/office/word/2006/wordml" xmlns:wps="http://schemas.microsoft.com/office/word/2010/wordprocessingShape" mc:Ignorable="w14 w15 w16se w16cid w16 w16cex w16sdtdh wp14">
   <w:p>
     <w:pPr>
       <w:pStyle w:val="Pieddepage"/>
@@ -1843,7 +1165,7 @@
 </file>
 
 <file path=word/footnotes.xml><?xml version="1.0" encoding="utf-8"?>
-<w:footnotes xmlns:wpc="http://schemas.microsoft.com/office/word/2010/wordprocessingCanvas" xmlns:cx="http://schemas.microsoft.com/office/drawing/2014/chartex" xmlns:cx1="http://schemas.microsoft.com/office/drawing/2015/9/8/chartex" xmlns:cx2="http://schemas.microsoft.com/office/drawing/2015/10/21/chartex" xmlns:cx3="http://schemas.microsoft.com/office/drawing/2016/5/9/chartex" xmlns:cx4="http://schemas.microsoft.com/office/drawing/2016/5/10/chartex" xmlns:cx5="http://schemas.microsoft.com/office/drawing/2016/5/11/chartex" xmlns:cx6="http://schemas.microsoft.com/office/drawing/2016/5/12/chartex" xmlns:cx7="http://schemas.microsoft.com/office/drawing/2016/5/13/chartex" xmlns:cx8="http://schemas.microsoft.com/office/drawing/2016/5/14/chartex" xmlns:mc="http://schemas.openxmlformats.org/markup-compatibility/2006" xmlns:aink="http://schemas.microsoft.com/office/drawing/2016/ink" xmlns:am3d="http://schemas.microsoft.com/office/drawing/2017/model3d" xmlns:o="urn:schemas-microsoft-com:office:office" xmlns:r="http://schemas.openxmlformats.org/officeDocument/2006/relationships" xmlns:m="http://schemas.openxmlformats.org/officeDocument/2006/math" xmlns:v="urn:schemas-microsoft-com:vml" xmlns:wp14="http://schemas.microsoft.com/office/word/2010/wordprocessingDrawing" xmlns:wp="http://schemas.openxmlformats.org/drawingml/2006/wordprocessingDrawing" xmlns:w10="urn:schemas-microsoft-com:office:word" xmlns:w="http://schemas.openxmlformats.org/wordprocessingml/2006/main" xmlns:w14="http://schemas.microsoft.com/office/word/2010/wordml" xmlns:w15="http://schemas.microsoft.com/office/word/2012/wordml" xmlns:w16cid="http://schemas.microsoft.com/office/word/2016/wordml/cid" xmlns:w16se="http://schemas.microsoft.com/office/word/2015/wordml/symex" xmlns:wpg="http://schemas.microsoft.com/office/word/2010/wordprocessingGroup" xmlns:wpi="http://schemas.microsoft.com/office/word/2010/wordprocessingInk" xmlns:wne="http://schemas.microsoft.com/office/word/2006/wordml" xmlns:wps="http://schemas.microsoft.com/office/word/2010/wordprocessingShape" mc:Ignorable="w14 w15 w16se w16cid wp14">
+<w:footnotes xmlns:wpc="http://schemas.microsoft.com/office/word/2010/wordprocessingCanvas" xmlns:cx="http://schemas.microsoft.com/office/drawing/2014/chartex" xmlns:cx1="http://schemas.microsoft.com/office/drawing/2015/9/8/chartex" xmlns:cx2="http://schemas.microsoft.com/office/drawing/2015/10/21/chartex" xmlns:cx3="http://schemas.microsoft.com/office/drawing/2016/5/9/chartex" xmlns:cx4="http://schemas.microsoft.com/office/drawing/2016/5/10/chartex" xmlns:cx5="http://schemas.microsoft.com/office/drawing/2016/5/11/chartex" xmlns:cx6="http://schemas.microsoft.com/office/drawing/2016/5/12/chartex" xmlns:cx7="http://schemas.microsoft.com/office/drawing/2016/5/13/chartex" xmlns:cx8="http://schemas.microsoft.com/office/drawing/2016/5/14/chartex" xmlns:mc="http://schemas.openxmlformats.org/markup-compatibility/2006" xmlns:aink="http://schemas.microsoft.com/office/drawing/2016/ink" xmlns:am3d="http://schemas.microsoft.com/office/drawing/2017/model3d" xmlns:o="urn:schemas-microsoft-com:office:office" xmlns:oel="http://schemas.microsoft.com/office/2019/extlst" xmlns:r="http://schemas.openxmlformats.org/officeDocument/2006/relationships" xmlns:m="http://schemas.openxmlformats.org/officeDocument/2006/math" xmlns:v="urn:schemas-microsoft-com:vml" xmlns:wp14="http://schemas.microsoft.com/office/word/2010/wordprocessingDrawing" xmlns:wp="http://schemas.openxmlformats.org/drawingml/2006/wordprocessingDrawing" xmlns:w10="urn:schemas-microsoft-com:office:word" xmlns:w="http://schemas.openxmlformats.org/wordprocessingml/2006/main" xmlns:w14="http://schemas.microsoft.com/office/word/2010/wordml" xmlns:w15="http://schemas.microsoft.com/office/word/2012/wordml" xmlns:w16cex="http://schemas.microsoft.com/office/word/2018/wordml/cex" xmlns:w16cid="http://schemas.microsoft.com/office/word/2016/wordml/cid" xmlns:w16="http://schemas.microsoft.com/office/word/2018/wordml" xmlns:w16sdtdh="http://schemas.microsoft.com/office/word/2020/wordml/sdtdatahash" xmlns:w16se="http://schemas.microsoft.com/office/word/2015/wordml/symex" xmlns:wpg="http://schemas.microsoft.com/office/word/2010/wordprocessingGroup" xmlns:wpi="http://schemas.microsoft.com/office/word/2010/wordprocessingInk" xmlns:wne="http://schemas.microsoft.com/office/word/2006/wordml" xmlns:wps="http://schemas.microsoft.com/office/word/2010/wordprocessingShape" mc:Ignorable="w14 w15 w16se w16cid w16 w16cex w16sdtdh wp14">
   <w:footnote w:type="separator" w:id="-1">
     <w:p>
       <w:pPr>
@@ -1868,12 +1190,15 @@
 </file>
 
 <file path=word/header1.xml><?xml version="1.0" encoding="utf-8"?>
-<w:hdr xmlns:wpc="http://schemas.microsoft.com/office/word/2010/wordprocessingCanvas" xmlns:cx="http://schemas.microsoft.com/office/drawing/2014/chartex" xmlns:cx1="http://schemas.microsoft.com/office/drawing/2015/9/8/chartex" xmlns:cx2="http://schemas.microsoft.com/office/drawing/2015/10/21/chartex" xmlns:cx3="http://schemas.microsoft.com/office/drawing/2016/5/9/chartex" xmlns:cx4="http://schemas.microsoft.com/office/drawing/2016/5/10/chartex" xmlns:cx5="http://schemas.microsoft.com/office/drawing/2016/5/11/chartex" xmlns:cx6="http://schemas.microsoft.com/office/drawing/2016/5/12/chartex" xmlns:cx7="http://schemas.microsoft.com/office/drawing/2016/5/13/chartex" xmlns:cx8="http://schemas.microsoft.com/office/drawing/2016/5/14/chartex" xmlns:mc="http://schemas.openxmlformats.org/markup-compatibility/2006" xmlns:aink="http://schemas.microsoft.com/office/drawing/2016/ink" xmlns:am3d="http://schemas.microsoft.com/office/drawing/2017/model3d" xmlns:o="urn:schemas-microsoft-com:office:office" xmlns:r="http://schemas.openxmlformats.org/officeDocument/2006/relationships" xmlns:m="http://schemas.openxmlformats.org/officeDocument/2006/math" xmlns:v="urn:schemas-microsoft-com:vml" xmlns:wp14="http://schemas.microsoft.com/office/word/2010/wordprocessingDrawing" xmlns:wp="http://schemas.openxmlformats.org/drawingml/2006/wordprocessingDrawing" xmlns:w10="urn:schemas-microsoft-com:office:word" xmlns:w="http://schemas.openxmlformats.org/wordprocessingml/2006/main" xmlns:w14="http://schemas.microsoft.com/office/word/2010/wordml" xmlns:w15="http://schemas.microsoft.com/office/word/2012/wordml" xmlns:w16cid="http://schemas.microsoft.com/office/word/2016/wordml/cid" xmlns:w16se="http://schemas.microsoft.com/office/word/2015/wordml/symex" xmlns:wpg="http://schemas.microsoft.com/office/word/2010/wordprocessingGroup" xmlns:wpi="http://schemas.microsoft.com/office/word/2010/wordprocessingInk" xmlns:wne="http://schemas.microsoft.com/office/word/2006/wordml" xmlns:wps="http://schemas.microsoft.com/office/word/2010/wordprocessingShape" mc:Ignorable="w14 w15 w16se w16cid wp14">
+<w:hdr xmlns:wpc="http://schemas.microsoft.com/office/word/2010/wordprocessingCanvas" xmlns:cx="http://schemas.microsoft.com/office/drawing/2014/chartex" xmlns:cx1="http://schemas.microsoft.com/office/drawing/2015/9/8/chartex" xmlns:cx2="http://schemas.microsoft.com/office/drawing/2015/10/21/chartex" xmlns:cx3="http://schemas.microsoft.com/office/drawing/2016/5/9/chartex" xmlns:cx4="http://schemas.microsoft.com/office/drawing/2016/5/10/chartex" xmlns:cx5="http://schemas.microsoft.com/office/drawing/2016/5/11/chartex" xmlns:cx6="http://schemas.microsoft.com/office/drawing/2016/5/12/chartex" xmlns:cx7="http://schemas.microsoft.com/office/drawing/2016/5/13/chartex" xmlns:cx8="http://schemas.microsoft.com/office/drawing/2016/5/14/chartex" xmlns:mc="http://schemas.openxmlformats.org/markup-compatibility/2006" xmlns:aink="http://schemas.microsoft.com/office/drawing/2016/ink" xmlns:am3d="http://schemas.microsoft.com/office/drawing/2017/model3d" xmlns:o="urn:schemas-microsoft-com:office:office" xmlns:oel="http://schemas.microsoft.com/office/2019/extlst" xmlns:r="http://schemas.openxmlformats.org/officeDocument/2006/relationships" xmlns:m="http://schemas.openxmlformats.org/officeDocument/2006/math" xmlns:v="urn:schemas-microsoft-com:vml" xmlns:wp14="http://schemas.microsoft.com/office/word/2010/wordprocessingDrawing" xmlns:wp="http://schemas.openxmlformats.org/drawingml/2006/wordprocessingDrawing" xmlns:w10="urn:schemas-microsoft-com:office:word" xmlns:w="http://schemas.openxmlformats.org/wordprocessingml/2006/main" xmlns:w14="http://schemas.microsoft.com/office/word/2010/wordml" xmlns:w15="http://schemas.microsoft.com/office/word/2012/wordml" xmlns:w16cex="http://schemas.microsoft.com/office/word/2018/wordml/cex" xmlns:w16cid="http://schemas.microsoft.com/office/word/2016/wordml/cid" xmlns:w16="http://schemas.microsoft.com/office/word/2018/wordml" xmlns:w16sdtdh="http://schemas.microsoft.com/office/word/2020/wordml/sdtdatahash" xmlns:w16se="http://schemas.microsoft.com/office/word/2015/wordml/symex" xmlns:wpg="http://schemas.microsoft.com/office/word/2010/wordprocessingGroup" xmlns:wpi="http://schemas.microsoft.com/office/word/2010/wordprocessingInk" xmlns:wne="http://schemas.microsoft.com/office/word/2006/wordml" xmlns:wps="http://schemas.microsoft.com/office/word/2010/wordprocessingShape" mc:Ignorable="w14 w15 w16se w16cid w16 w16cex w16sdtdh wp14">
   <w:p>
     <w:pPr>
       <w:pStyle w:val="En-tte"/>
     </w:pPr>
     <w:r>
+      <w:rPr>
+        <w:noProof/>
+      </w:rPr>
       <w:drawing>
         <wp:anchor distT="0" distB="0" distL="114300" distR="114300" simplePos="0" relativeHeight="251665408" behindDoc="0" locked="0" layoutInCell="1" allowOverlap="1" wp14:anchorId="4999AA84" wp14:editId="272F5A6E">
           <wp:simplePos x="0" y="0"/>
@@ -1933,6 +1258,9 @@
       </w:drawing>
     </w:r>
     <w:r>
+      <w:rPr>
+        <w:noProof/>
+      </w:rPr>
       <mc:AlternateContent>
         <mc:Choice Requires="wps">
           <w:drawing>
@@ -1947,10 +1275,8 @@
               <wp:extent cx="3310890" cy="2997200"/>
               <wp:effectExtent l="0" t="0" r="22860" b="0"/>
               <wp:wrapNone/>
-              <wp:docPr id="30" name="Graphique 23">
-                <a:extLst xmlns:a="http://schemas.openxmlformats.org/drawingml/2006/main"/>
-              </wp:docPr>
-              <wp:cNvGraphicFramePr/>
+              <wp:docPr id="30" name="Graphique 23"/>
+              <wp:cNvGraphicFramePr xmlns:a="http://schemas.openxmlformats.org/drawingml/2006/main"/>
               <a:graphic xmlns:a="http://schemas.openxmlformats.org/drawingml/2006/main">
                 <a:graphicData uri="http://schemas.microsoft.com/office/word/2010/wordprocessingShape">
                   <wps:wsp>
@@ -2072,7 +1398,7 @@
 </file>
 
 <file path=word/styles.xml><?xml version="1.0" encoding="utf-8"?>
-<w:styles xmlns:mc="http://schemas.openxmlformats.org/markup-compatibility/2006" xmlns:r="http://schemas.openxmlformats.org/officeDocument/2006/relationships" xmlns:w="http://schemas.openxmlformats.org/wordprocessingml/2006/main" xmlns:w14="http://schemas.microsoft.com/office/word/2010/wordml" xmlns:w15="http://schemas.microsoft.com/office/word/2012/wordml" xmlns:w16cid="http://schemas.microsoft.com/office/word/2016/wordml/cid" xmlns:w16se="http://schemas.microsoft.com/office/word/2015/wordml/symex" mc:Ignorable="w14 w15 w16se w16cid">
+<w:styles xmlns:mc="http://schemas.openxmlformats.org/markup-compatibility/2006" xmlns:r="http://schemas.openxmlformats.org/officeDocument/2006/relationships" xmlns:w="http://schemas.openxmlformats.org/wordprocessingml/2006/main" xmlns:w14="http://schemas.microsoft.com/office/word/2010/wordml" xmlns:w15="http://schemas.microsoft.com/office/word/2012/wordml" xmlns:w16cex="http://schemas.microsoft.com/office/word/2018/wordml/cex" xmlns:w16cid="http://schemas.microsoft.com/office/word/2016/wordml/cid" xmlns:w16="http://schemas.microsoft.com/office/word/2018/wordml" xmlns:w16sdtdh="http://schemas.microsoft.com/office/word/2020/wordml/sdtdatahash" xmlns:w16se="http://schemas.microsoft.com/office/word/2015/wordml/symex" mc:Ignorable="w14 w15 w16se w16cid w16 w16cex w16sdtdh">
   <w:docDefaults>
     <w:rPrDefault>
       <w:rPr>
@@ -2088,7 +1414,7 @@
       </w:pPr>
     </w:pPrDefault>
   </w:docDefaults>
-  <w:latentStyles w:defLockedState="0" w:defUIPriority="99" w:defSemiHidden="0" w:defUnhideWhenUsed="0" w:defQFormat="0" w:count="375">
+  <w:latentStyles w:defLockedState="0" w:defUIPriority="99" w:defSemiHidden="0" w:defUnhideWhenUsed="0" w:defQFormat="0" w:count="376">
     <w:lsdException w:name="Normal" w:uiPriority="0" w:qFormat="1"/>
     <w:lsdException w:name="heading 1" w:uiPriority="9" w:qFormat="1"/>
     <w:lsdException w:name="heading 2" w:semiHidden="1" w:uiPriority="9" w:unhideWhenUsed="1" w:qFormat="1"/>
@@ -2194,7 +1520,6 @@
     <w:lsdException w:name="HTML Sample" w:semiHidden="1" w:unhideWhenUsed="1"/>
     <w:lsdException w:name="HTML Typewriter" w:semiHidden="1" w:unhideWhenUsed="1"/>
     <w:lsdException w:name="HTML Variable" w:semiHidden="1" w:unhideWhenUsed="1"/>
-    <w:lsdException w:name="Normal Table" w:semiHidden="1" w:unhideWhenUsed="1"/>
     <w:lsdException w:name="annotation subject" w:semiHidden="1" w:unhideWhenUsed="1"/>
     <w:lsdException w:name="No List" w:semiHidden="1" w:unhideWhenUsed="1"/>
     <w:lsdException w:name="Outline List 1" w:semiHidden="1" w:unhideWhenUsed="1"/>
@@ -2241,10 +1566,8 @@
     <w:lsdException w:name="Table Subtle 2" w:semiHidden="1" w:unhideWhenUsed="1"/>
     <w:lsdException w:name="Table Web 1" w:semiHidden="1" w:unhideWhenUsed="1"/>
     <w:lsdException w:name="Table Web 2" w:semiHidden="1" w:unhideWhenUsed="1"/>
-    <w:lsdException w:name="Table Web 3" w:semiHidden="1" w:unhideWhenUsed="1"/>
     <w:lsdException w:name="Balloon Text" w:semiHidden="1" w:unhideWhenUsed="1"/>
     <w:lsdException w:name="Table Grid" w:uiPriority="59"/>
-    <w:lsdException w:name="Table Theme" w:semiHidden="1" w:unhideWhenUsed="1"/>
     <w:lsdException w:name="Placeholder Text" w:semiHidden="1"/>
     <w:lsdException w:name="No Spacing" w:uiPriority="1" w:qFormat="1"/>
     <w:lsdException w:name="Light Shading" w:uiPriority="60"/>
@@ -2464,6 +1787,7 @@
     <w:lsdException w:name="Smart Hyperlink" w:semiHidden="1" w:unhideWhenUsed="1"/>
     <w:lsdException w:name="Hashtag" w:semiHidden="1" w:unhideWhenUsed="1"/>
     <w:lsdException w:name="Unresolved Mention" w:semiHidden="1" w:unhideWhenUsed="1"/>
+    <w:lsdException w:name="Smart Link" w:semiHidden="1" w:unhideWhenUsed="1"/>
   </w:latentStyles>
   <w:style w:type="paragraph" w:default="1" w:styleId="Normal">
     <w:name w:val="Normal"/>
@@ -2580,15 +1904,51 @@
       <w:color w:val="808080"/>
     </w:rPr>
   </w:style>
+  <w:style w:type="paragraph" w:styleId="Titre">
+    <w:name w:val="Title"/>
+    <w:basedOn w:val="Normal"/>
+    <w:next w:val="Normal"/>
+    <w:link w:val="TitreCar"/>
+    <w:autoRedefine/>
+    <w:uiPriority w:val="10"/>
+    <w:qFormat/>
+    <w:rsid w:val="005555F7"/>
+    <w:pPr>
+      <w:spacing w:after="0" w:line="240" w:lineRule="auto"/>
+      <w:contextualSpacing/>
+      <w:jc w:val="center"/>
+    </w:pPr>
+    <w:rPr>
+      <w:rFonts w:asciiTheme="majorHAnsi" w:eastAsiaTheme="majorEastAsia" w:hAnsiTheme="majorHAnsi" w:cstheme="majorBidi"/>
+      <w:spacing w:val="-10"/>
+      <w:kern w:val="28"/>
+      <w:sz w:val="56"/>
+      <w:szCs w:val="56"/>
+    </w:rPr>
+  </w:style>
+  <w:style w:type="character" w:customStyle="1" w:styleId="TitreCar">
+    <w:name w:val="Titre Car"/>
+    <w:basedOn w:val="Policepardfaut"/>
+    <w:link w:val="Titre"/>
+    <w:uiPriority w:val="10"/>
+    <w:rsid w:val="005555F7"/>
+    <w:rPr>
+      <w:rFonts w:asciiTheme="majorHAnsi" w:eastAsiaTheme="majorEastAsia" w:hAnsiTheme="majorHAnsi" w:cstheme="majorBidi"/>
+      <w:spacing w:val="-10"/>
+      <w:kern w:val="28"/>
+      <w:sz w:val="56"/>
+      <w:szCs w:val="56"/>
+    </w:rPr>
+  </w:style>
 </w:styles>
 </file>
 
 <file path=word/glossary/document.xml><?xml version="1.0" encoding="utf-8"?>
-<w:glossaryDocument xmlns:wpc="http://schemas.microsoft.com/office/word/2010/wordprocessingCanvas" xmlns:cx="http://schemas.microsoft.com/office/drawing/2014/chartex" xmlns:cx1="http://schemas.microsoft.com/office/drawing/2015/9/8/chartex" xmlns:cx2="http://schemas.microsoft.com/office/drawing/2015/10/21/chartex" xmlns:cx3="http://schemas.microsoft.com/office/drawing/2016/5/9/chartex" xmlns:cx4="http://schemas.microsoft.com/office/drawing/2016/5/10/chartex" xmlns:cx5="http://schemas.microsoft.com/office/drawing/2016/5/11/chartex" xmlns:cx6="http://schemas.microsoft.com/office/drawing/2016/5/12/chartex" xmlns:cx7="http://schemas.microsoft.com/office/drawing/2016/5/13/chartex" xmlns:cx8="http://schemas.microsoft.com/office/drawing/2016/5/14/chartex" xmlns:mc="http://schemas.openxmlformats.org/markup-compatibility/2006" xmlns:aink="http://schemas.microsoft.com/office/drawing/2016/ink" xmlns:am3d="http://schemas.microsoft.com/office/drawing/2017/model3d" xmlns:o="urn:schemas-microsoft-com:office:office" xmlns:r="http://schemas.openxmlformats.org/officeDocument/2006/relationships" xmlns:m="http://schemas.openxmlformats.org/officeDocument/2006/math" xmlns:v="urn:schemas-microsoft-com:vml" xmlns:wp14="http://schemas.microsoft.com/office/word/2010/wordprocessingDrawing" xmlns:wp="http://schemas.openxmlformats.org/drawingml/2006/wordprocessingDrawing" xmlns:w10="urn:schemas-microsoft-com:office:word" xmlns:w="http://schemas.openxmlformats.org/wordprocessingml/2006/main" xmlns:w14="http://schemas.microsoft.com/office/word/2010/wordml" xmlns:w15="http://schemas.microsoft.com/office/word/2012/wordml" xmlns:w16cid="http://schemas.microsoft.com/office/word/2016/wordml/cid" xmlns:w16se="http://schemas.microsoft.com/office/word/2015/wordml/symex" xmlns:wpg="http://schemas.microsoft.com/office/word/2010/wordprocessingGroup" xmlns:wpi="http://schemas.microsoft.com/office/word/2010/wordprocessingInk" xmlns:wne="http://schemas.microsoft.com/office/word/2006/wordml" xmlns:wps="http://schemas.microsoft.com/office/word/2010/wordprocessingShape" mc:Ignorable="w14 w15 w16se w16cid wp14">
+<w:glossaryDocument xmlns:wpc="http://schemas.microsoft.com/office/word/2010/wordprocessingCanvas" xmlns:cx="http://schemas.microsoft.com/office/drawing/2014/chartex" xmlns:cx1="http://schemas.microsoft.com/office/drawing/2015/9/8/chartex" xmlns:cx2="http://schemas.microsoft.com/office/drawing/2015/10/21/chartex" xmlns:cx3="http://schemas.microsoft.com/office/drawing/2016/5/9/chartex" xmlns:cx4="http://schemas.microsoft.com/office/drawing/2016/5/10/chartex" xmlns:cx5="http://schemas.microsoft.com/office/drawing/2016/5/11/chartex" xmlns:cx6="http://schemas.microsoft.com/office/drawing/2016/5/12/chartex" xmlns:cx7="http://schemas.microsoft.com/office/drawing/2016/5/13/chartex" xmlns:cx8="http://schemas.microsoft.com/office/drawing/2016/5/14/chartex" xmlns:mc="http://schemas.openxmlformats.org/markup-compatibility/2006" xmlns:aink="http://schemas.microsoft.com/office/drawing/2016/ink" xmlns:am3d="http://schemas.microsoft.com/office/drawing/2017/model3d" xmlns:o="urn:schemas-microsoft-com:office:office" xmlns:oel="http://schemas.microsoft.com/office/2019/extlst" xmlns:r="http://schemas.openxmlformats.org/officeDocument/2006/relationships" xmlns:m="http://schemas.openxmlformats.org/officeDocument/2006/math" xmlns:v="urn:schemas-microsoft-com:vml" xmlns:wp14="http://schemas.microsoft.com/office/word/2010/wordprocessingDrawing" xmlns:wp="http://schemas.openxmlformats.org/drawingml/2006/wordprocessingDrawing" xmlns:w10="urn:schemas-microsoft-com:office:word" xmlns:w="http://schemas.openxmlformats.org/wordprocessingml/2006/main" xmlns:w14="http://schemas.microsoft.com/office/word/2010/wordml" xmlns:w15="http://schemas.microsoft.com/office/word/2012/wordml" xmlns:w16cex="http://schemas.microsoft.com/office/word/2018/wordml/cex" xmlns:w16cid="http://schemas.microsoft.com/office/word/2016/wordml/cid" xmlns:w16="http://schemas.microsoft.com/office/word/2018/wordml" xmlns:w16sdtdh="http://schemas.microsoft.com/office/word/2020/wordml/sdtdatahash" xmlns:w16se="http://schemas.microsoft.com/office/word/2015/wordml/symex" xmlns:wpg="http://schemas.microsoft.com/office/word/2010/wordprocessingGroup" xmlns:wpi="http://schemas.microsoft.com/office/word/2010/wordprocessingInk" xmlns:wne="http://schemas.microsoft.com/office/word/2006/wordml" xmlns:wps="http://schemas.microsoft.com/office/word/2010/wordprocessingShape" mc:Ignorable="w14 w15 w16se w16cid w16 w16cex w16sdtdh wp14">
   <w:docParts>
     <w:docPart>
       <w:docPartPr>
-        <w:name w:val="9101CA6FF24F459B8EAD415D0EBBF6BE"/>
+        <w:name w:val="999E5729F8179843A324035CBD29067A"/>
         <w:category>
           <w:name w:val="Général"/>
           <w:gallery w:val="placeholder"/>
@@ -2599,252 +1959,16 @@
         <w:behaviors>
           <w:behavior w:val="content"/>
         </w:behaviors>
-        <w:guid w:val="{909917DB-2689-4F78-B600-B5D5A9E66095}"/>
+        <w:guid w:val="{8C382AEF-6C4A-9D49-A847-B43755AAE489}"/>
       </w:docPartPr>
       <w:docPartBody>
         <w:p>
           <w:pPr>
-            <w:pStyle w:val="9101CA6FF24F459B8EAD415D0EBBF6BE"/>
+            <w:pStyle w:val="999E5729F8179843A324035CBD29067A"/>
           </w:pPr>
           <w:r>
             <w:rPr>
               <w:rStyle w:val="Textedelespacerserv"/>
-            </w:rPr>
-            <w:t>Cliquez ici pour entrer une date.</w:t>
-          </w:r>
-        </w:p>
-      </w:docPartBody>
-    </w:docPart>
-    <w:docPart>
-      <w:docPartPr>
-        <w:name w:val="833A3F7258B846CA86E3CF7BDC242D42"/>
-        <w:category>
-          <w:name w:val="Général"/>
-          <w:gallery w:val="placeholder"/>
-        </w:category>
-        <w:types>
-          <w:type w:val="bbPlcHdr"/>
-        </w:types>
-        <w:behaviors>
-          <w:behavior w:val="content"/>
-        </w:behaviors>
-        <w:guid w:val="{E6EB0D0F-1C9E-4A72-A867-D2B12967E803}"/>
-      </w:docPartPr>
-      <w:docPartBody>
-        <w:p>
-          <w:pPr>
-            <w:pStyle w:val="833A3F7258B846CA86E3CF7BDC242D4213"/>
-          </w:pPr>
-          <w:r>
-            <w:rPr>
-              <w:rStyle w:val="Textedelespacerserv"/>
-            </w:rPr>
-            <w:t>Choisissez un élément.</w:t>
-          </w:r>
-        </w:p>
-      </w:docPartBody>
-    </w:docPart>
-    <w:docPart>
-      <w:docPartPr>
-        <w:name w:val="E92D3A119D07402F96BAD21682C6CC21"/>
-        <w:category>
-          <w:name w:val="Général"/>
-          <w:gallery w:val="placeholder"/>
-        </w:category>
-        <w:types>
-          <w:type w:val="bbPlcHdr"/>
-        </w:types>
-        <w:behaviors>
-          <w:behavior w:val="content"/>
-        </w:behaviors>
-        <w:guid w:val="{CC9C5DE7-FC33-4167-B02A-6D9021D0A1CC}"/>
-      </w:docPartPr>
-      <w:docPartBody>
-        <w:p>
-          <w:pPr>
-            <w:pStyle w:val="E92D3A119D07402F96BAD21682C6CC2113"/>
-          </w:pPr>
-          <w:r>
-            <w:rPr>
-              <w:rStyle w:val="Textedelespacerserv"/>
-              <w:rFonts w:ascii="Avenir95-Black" w:hAnsi="Avenir95-Black"/>
-            </w:rPr>
-            <w:t>Choisissez un élément.</w:t>
-          </w:r>
-        </w:p>
-      </w:docPartBody>
-    </w:docPart>
-    <w:docPart>
-      <w:docPartPr>
-        <w:name w:val="BEFA645577F9421489E14F4CDF4815AC"/>
-        <w:category>
-          <w:name w:val="Général"/>
-          <w:gallery w:val="placeholder"/>
-        </w:category>
-        <w:types>
-          <w:type w:val="bbPlcHdr"/>
-        </w:types>
-        <w:behaviors>
-          <w:behavior w:val="content"/>
-        </w:behaviors>
-        <w:guid w:val="{38207C30-EF71-4CEC-A69E-214F2658F019}"/>
-      </w:docPartPr>
-      <w:docPartBody>
-        <w:p>
-          <w:pPr>
-            <w:pStyle w:val="BEFA645577F9421489E14F4CDF4815AC14"/>
-          </w:pPr>
-          <w:r>
-            <w:rPr>
-              <w:rStyle w:val="Textedelespacerserv"/>
-            </w:rPr>
-            <w:t>Choisissez un élément.</w:t>
-          </w:r>
-        </w:p>
-      </w:docPartBody>
-    </w:docPart>
-    <w:docPart>
-      <w:docPartPr>
-        <w:name w:val="25B0E807FE32419EA646AF85CDBE33A6"/>
-        <w:category>
-          <w:name w:val="Général"/>
-          <w:gallery w:val="placeholder"/>
-        </w:category>
-        <w:types>
-          <w:type w:val="bbPlcHdr"/>
-        </w:types>
-        <w:behaviors>
-          <w:behavior w:val="content"/>
-        </w:behaviors>
-        <w:guid w:val="{2FF23777-88FD-4C06-BAAF-5FDF42E3F3E9}"/>
-      </w:docPartPr>
-      <w:docPartBody>
-        <w:p>
-          <w:pPr>
-            <w:pStyle w:val="25B0E807FE32419EA646AF85CDBE33A614"/>
-          </w:pPr>
-          <w:r>
-            <w:rPr>
-              <w:rStyle w:val="Textedelespacerserv"/>
-            </w:rPr>
-            <w:t>Choisissez un élément.</w:t>
-          </w:r>
-        </w:p>
-      </w:docPartBody>
-    </w:docPart>
-    <w:docPart>
-      <w:docPartPr>
-        <w:name w:val="3E81207C6AF14DBBADCA3B3B69044724"/>
-        <w:category>
-          <w:name w:val="Général"/>
-          <w:gallery w:val="placeholder"/>
-        </w:category>
-        <w:types>
-          <w:type w:val="bbPlcHdr"/>
-        </w:types>
-        <w:behaviors>
-          <w:behavior w:val="content"/>
-        </w:behaviors>
-        <w:guid w:val="{5840892A-CD58-4616-B856-155EB94B5D86}"/>
-      </w:docPartPr>
-      <w:docPartBody>
-        <w:p>
-          <w:pPr>
-            <w:pStyle w:val="3E81207C6AF14DBBADCA3B3B6904472411"/>
-          </w:pPr>
-          <w:r>
-            <w:rPr>
-              <w:rStyle w:val="Textedelespacerserv"/>
-            </w:rPr>
-            <w:t>Choisissez un élément.</w:t>
-          </w:r>
-        </w:p>
-      </w:docPartBody>
-    </w:docPart>
-    <w:docPart>
-      <w:docPartPr>
-        <w:name w:val="813F059762D64A8CA6867D99A5DC7167"/>
-        <w:category>
-          <w:name w:val="Général"/>
-          <w:gallery w:val="placeholder"/>
-        </w:category>
-        <w:types>
-          <w:type w:val="bbPlcHdr"/>
-        </w:types>
-        <w:behaviors>
-          <w:behavior w:val="content"/>
-        </w:behaviors>
-        <w:guid w:val="{678CE604-0C15-4592-8154-689D610D0CE1}"/>
-      </w:docPartPr>
-      <w:docPartBody>
-        <w:p>
-          <w:pPr>
-            <w:pStyle w:val="813F059762D64A8CA6867D99A5DC71675"/>
-          </w:pPr>
-          <w:r>
-            <w:rPr>
-              <w:rStyle w:val="Textedelespacerserv"/>
-            </w:rPr>
-            <w:t>Cliquez ici pour taper du texte.</w:t>
-          </w:r>
-        </w:p>
-      </w:docPartBody>
-    </w:docPart>
-    <w:docPart>
-      <w:docPartPr>
-        <w:name w:val="D9E094D791BE4AD8AB1FC90AD5F58328"/>
-        <w:category>
-          <w:name w:val="Général"/>
-          <w:gallery w:val="placeholder"/>
-        </w:category>
-        <w:types>
-          <w:type w:val="bbPlcHdr"/>
-        </w:types>
-        <w:behaviors>
-          <w:behavior w:val="content"/>
-        </w:behaviors>
-        <w:guid w:val="{CB92A304-59B6-4291-A0CD-F1776967E85B}"/>
-      </w:docPartPr>
-      <w:docPartBody>
-        <w:p>
-          <w:pPr>
-            <w:pStyle w:val="D9E094D791BE4AD8AB1FC90AD5F583284"/>
-          </w:pPr>
-          <w:r>
-            <w:rPr>
-              <w:rStyle w:val="Textedelespacerserv"/>
-            </w:rPr>
-            <w:t>Cliquez ici pour taper du texte.</w:t>
-          </w:r>
-        </w:p>
-      </w:docPartBody>
-    </w:docPart>
-    <w:docPart>
-      <w:docPartPr>
-        <w:name w:val="3FF7BC0427C1462AB8647B31A481A984"/>
-        <w:category>
-          <w:name w:val="Général"/>
-          <w:gallery w:val="placeholder"/>
-        </w:category>
-        <w:types>
-          <w:type w:val="bbPlcHdr"/>
-        </w:types>
-        <w:behaviors>
-          <w:behavior w:val="content"/>
-        </w:behaviors>
-        <w:guid w:val="{BCAA106F-22D7-40E4-B7B8-1E61CDC7486A}"/>
-      </w:docPartPr>
-      <w:docPartBody>
-        <w:p>
-          <w:pPr>
-            <w:pStyle w:val="3FF7BC0427C1462AB8647B31A481A9842"/>
-          </w:pPr>
-          <w:r>
-            <w:rPr>
-              <w:rStyle w:val="Textedelespacerserv"/>
-              <w:rFonts w:ascii="Avenir 85 Heavy" w:hAnsi="Avenir 85 Heavy"/>
-              <w:b/>
-              <w:sz w:val="28"/>
             </w:rPr>
             <w:t>Cliquez ici pour taper du texte.</w:t>
           </w:r>
@@ -2856,7 +1980,7 @@
 </file>
 
 <file path=word/glossary/fontTable.xml><?xml version="1.0" encoding="utf-8"?>
-<w:fonts xmlns:mc="http://schemas.openxmlformats.org/markup-compatibility/2006" xmlns:r="http://schemas.openxmlformats.org/officeDocument/2006/relationships" xmlns:w="http://schemas.openxmlformats.org/wordprocessingml/2006/main" xmlns:w14="http://schemas.microsoft.com/office/word/2010/wordml" xmlns:w15="http://schemas.microsoft.com/office/word/2012/wordml" xmlns:w16cid="http://schemas.microsoft.com/office/word/2016/wordml/cid" xmlns:w16se="http://schemas.microsoft.com/office/word/2015/wordml/symex" mc:Ignorable="w14 w15 w16se w16cid">
+<w:fonts xmlns:mc="http://schemas.openxmlformats.org/markup-compatibility/2006" xmlns:r="http://schemas.openxmlformats.org/officeDocument/2006/relationships" xmlns:w="http://schemas.openxmlformats.org/wordprocessingml/2006/main" xmlns:w14="http://schemas.microsoft.com/office/word/2010/wordml" xmlns:w15="http://schemas.microsoft.com/office/word/2012/wordml" xmlns:w16cex="http://schemas.microsoft.com/office/word/2018/wordml/cex" xmlns:w16cid="http://schemas.microsoft.com/office/word/2016/wordml/cid" xmlns:w16="http://schemas.microsoft.com/office/word/2018/wordml" xmlns:w16sdtdh="http://schemas.microsoft.com/office/word/2020/wordml/sdtdatahash" xmlns:w16se="http://schemas.microsoft.com/office/word/2015/wordml/symex" mc:Ignorable="w14 w15 w16se w16cid w16 w16cex w16sdtdh">
   <w:font w:name="Calibri">
     <w:panose1 w:val="020F0502020204030204"/>
     <w:charset w:val="00"/>
@@ -2878,12 +2002,19 @@
     <w:pitch w:val="variable"/>
     <w:sig w:usb0="E1002EFF" w:usb1="C000605B" w:usb2="00000029" w:usb3="00000000" w:csb0="000101FF" w:csb1="00000000"/>
   </w:font>
+  <w:font w:name="Cambria">
+    <w:panose1 w:val="02040503050406030204"/>
+    <w:charset w:val="00"/>
+    <w:family w:val="roman"/>
+    <w:pitch w:val="variable"/>
+    <w:sig w:usb0="E00002FF" w:usb1="400004FF" w:usb2="00000000" w:usb3="00000000" w:csb0="0000019F" w:csb1="00000000"/>
+  </w:font>
   <w:font w:name="Roboto Condensed">
-    <w:panose1 w:val="00000000000000000000"/>
+    <w:panose1 w:val="02000000000000000000"/>
     <w:charset w:val="00"/>
     <w:family w:val="auto"/>
     <w:pitch w:val="variable"/>
-    <w:sig w:usb0="E00002FF" w:usb1="5000205B" w:usb2="00000020" w:usb3="00000000" w:csb0="0000019F" w:csb1="00000000"/>
+    <w:sig w:usb0="E0000AFF" w:usb1="5000217F" w:usb2="00000021" w:usb3="00000000" w:csb0="0000019F" w:csb1="00000000"/>
   </w:font>
   <w:font w:name="Arial">
     <w:panose1 w:val="020B0604020202020204"/>
@@ -2894,29 +2025,11 @@
   </w:font>
   <w:font w:name="Avenir45-Book">
     <w:altName w:val="Calibri"/>
+    <w:panose1 w:val="020B0604020202020204"/>
     <w:charset w:val="00"/>
     <w:family w:val="swiss"/>
     <w:pitch w:val="variable"/>
     <w:sig w:usb0="00000003" w:usb1="00000000" w:usb2="00000000" w:usb3="00000000" w:csb0="00000001" w:csb1="00000000"/>
-  </w:font>
-  <w:font w:name="Cambria">
-    <w:panose1 w:val="02040503050406030204"/>
-    <w:charset w:val="00"/>
-    <w:family w:val="roman"/>
-    <w:pitch w:val="variable"/>
-    <w:sig w:usb0="E00006FF" w:usb1="420024FF" w:usb2="02000000" w:usb3="00000000" w:csb0="0000019F" w:csb1="00000000"/>
-  </w:font>
-  <w:font w:name="Avenir95-Black">
-    <w:charset w:val="00"/>
-    <w:family w:val="swiss"/>
-    <w:pitch w:val="variable"/>
-    <w:sig w:usb0="00000003" w:usb1="00000000" w:usb2="00000000" w:usb3="00000000" w:csb0="00000001" w:csb1="00000000"/>
-  </w:font>
-  <w:font w:name="Avenir 85 Heavy">
-    <w:charset w:val="00"/>
-    <w:family w:val="swiss"/>
-    <w:pitch w:val="variable"/>
-    <w:sig w:usb0="00000007" w:usb1="00000000" w:usb2="00000000" w:usb3="00000000" w:csb0="00000013" w:csb1="00000000"/>
   </w:font>
   <w:font w:name="Calibri Light">
     <w:panose1 w:val="020F0302020204030204"/>
@@ -2929,7 +2042,7 @@
 </file>
 
 <file path=word/glossary/settings.xml><?xml version="1.0" encoding="utf-8"?>
-<w:settings xmlns:mc="http://schemas.openxmlformats.org/markup-compatibility/2006" xmlns:o="urn:schemas-microsoft-com:office:office" xmlns:r="http://schemas.openxmlformats.org/officeDocument/2006/relationships" xmlns:m="http://schemas.openxmlformats.org/officeDocument/2006/math" xmlns:v="urn:schemas-microsoft-com:vml" xmlns:w10="urn:schemas-microsoft-com:office:word" xmlns:w="http://schemas.openxmlformats.org/wordprocessingml/2006/main" xmlns:w14="http://schemas.microsoft.com/office/word/2010/wordml" xmlns:w15="http://schemas.microsoft.com/office/word/2012/wordml" xmlns:w16cid="http://schemas.microsoft.com/office/word/2016/wordml/cid" xmlns:w16se="http://schemas.microsoft.com/office/word/2015/wordml/symex" xmlns:sl="http://schemas.openxmlformats.org/schemaLibrary/2006/main" mc:Ignorable="w14 w15 w16se w16cid">
+<w:settings xmlns:mc="http://schemas.openxmlformats.org/markup-compatibility/2006" xmlns:o="urn:schemas-microsoft-com:office:office" xmlns:r="http://schemas.openxmlformats.org/officeDocument/2006/relationships" xmlns:m="http://schemas.openxmlformats.org/officeDocument/2006/math" xmlns:v="urn:schemas-microsoft-com:vml" xmlns:w10="urn:schemas-microsoft-com:office:word" xmlns:w="http://schemas.openxmlformats.org/wordprocessingml/2006/main" xmlns:w14="http://schemas.microsoft.com/office/word/2010/wordml" xmlns:w15="http://schemas.microsoft.com/office/word/2012/wordml" xmlns:w16cex="http://schemas.microsoft.com/office/word/2018/wordml/cex" xmlns:w16cid="http://schemas.microsoft.com/office/word/2016/wordml/cid" xmlns:w16="http://schemas.microsoft.com/office/word/2018/wordml" xmlns:w16sdtdh="http://schemas.microsoft.com/office/word/2020/wordml/sdtdatahash" xmlns:w16se="http://schemas.microsoft.com/office/word/2015/wordml/symex" xmlns:sl="http://schemas.openxmlformats.org/schemaLibrary/2006/main" mc:Ignorable="w14 w15 w16se w16cid w16 w16cex w16sdtdh">
   <w:view w:val="normal"/>
   <w:revisionView w:inkAnnotations="0"/>
   <w:defaultTabStop w:val="708"/>
@@ -2945,6 +2058,7 @@
   </w:compat>
   <w:rsids>
     <w:rsidRoot w:val="00EC08D1"/>
+    <w:rsid w:val="00021546"/>
     <w:rsid w:val="001D2B6E"/>
     <w:rsid w:val="002205F7"/>
     <w:rsid w:val="00236080"/>
@@ -2952,6 +2066,7 @@
     <w:rsid w:val="003B0C85"/>
     <w:rsid w:val="003B23EC"/>
     <w:rsid w:val="003E4283"/>
+    <w:rsid w:val="003E4314"/>
     <w:rsid w:val="005E696C"/>
     <w:rsid w:val="007F0DC2"/>
     <w:rsid w:val="008A069C"/>
@@ -2984,7 +2099,7 @@
 </file>
 
 <file path=word/glossary/styles.xml><?xml version="1.0" encoding="utf-8"?>
-<w:styles xmlns:mc="http://schemas.openxmlformats.org/markup-compatibility/2006" xmlns:r="http://schemas.openxmlformats.org/officeDocument/2006/relationships" xmlns:w="http://schemas.openxmlformats.org/wordprocessingml/2006/main" xmlns:w14="http://schemas.microsoft.com/office/word/2010/wordml" xmlns:w15="http://schemas.microsoft.com/office/word/2012/wordml" xmlns:w16cid="http://schemas.microsoft.com/office/word/2016/wordml/cid" xmlns:w16se="http://schemas.microsoft.com/office/word/2015/wordml/symex" mc:Ignorable="w14 w15 w16se w16cid">
+<w:styles xmlns:mc="http://schemas.openxmlformats.org/markup-compatibility/2006" xmlns:r="http://schemas.openxmlformats.org/officeDocument/2006/relationships" xmlns:w="http://schemas.openxmlformats.org/wordprocessingml/2006/main" xmlns:w14="http://schemas.microsoft.com/office/word/2010/wordml" xmlns:w15="http://schemas.microsoft.com/office/word/2012/wordml" xmlns:w16cex="http://schemas.microsoft.com/office/word/2018/wordml/cex" xmlns:w16cid="http://schemas.microsoft.com/office/word/2016/wordml/cid" xmlns:w16="http://schemas.microsoft.com/office/word/2018/wordml" xmlns:w16sdtdh="http://schemas.microsoft.com/office/word/2020/wordml/sdtdatahash" xmlns:w16se="http://schemas.microsoft.com/office/word/2015/wordml/symex" mc:Ignorable="w14 w15 w16se w16cid w16 w16cex w16sdtdh">
   <w:docDefaults>
     <w:rPrDefault>
       <w:rPr>
@@ -3000,7 +2115,7 @@
       </w:pPr>
     </w:pPrDefault>
   </w:docDefaults>
-  <w:latentStyles w:defLockedState="0" w:defUIPriority="99" w:defSemiHidden="0" w:defUnhideWhenUsed="0" w:defQFormat="0" w:count="375">
+  <w:latentStyles w:defLockedState="0" w:defUIPriority="99" w:defSemiHidden="0" w:defUnhideWhenUsed="0" w:defQFormat="0" w:count="376">
     <w:lsdException w:name="Normal" w:uiPriority="0" w:qFormat="1"/>
     <w:lsdException w:name="heading 1" w:uiPriority="9" w:qFormat="1"/>
     <w:lsdException w:name="heading 2" w:semiHidden="1" w:uiPriority="9" w:unhideWhenUsed="1" w:qFormat="1"/>
@@ -3106,7 +2221,6 @@
     <w:lsdException w:name="HTML Sample" w:semiHidden="1" w:unhideWhenUsed="1"/>
     <w:lsdException w:name="HTML Typewriter" w:semiHidden="1" w:unhideWhenUsed="1"/>
     <w:lsdException w:name="HTML Variable" w:semiHidden="1" w:unhideWhenUsed="1"/>
-    <w:lsdException w:name="Normal Table" w:semiHidden="1" w:unhideWhenUsed="1"/>
     <w:lsdException w:name="annotation subject" w:semiHidden="1" w:unhideWhenUsed="1"/>
     <w:lsdException w:name="No List" w:semiHidden="1" w:unhideWhenUsed="1"/>
     <w:lsdException w:name="Outline List 1" w:semiHidden="1" w:unhideWhenUsed="1"/>
@@ -3153,10 +2267,8 @@
     <w:lsdException w:name="Table Subtle 2" w:semiHidden="1" w:unhideWhenUsed="1"/>
     <w:lsdException w:name="Table Web 1" w:semiHidden="1" w:unhideWhenUsed="1"/>
     <w:lsdException w:name="Table Web 2" w:semiHidden="1" w:unhideWhenUsed="1"/>
-    <w:lsdException w:name="Table Web 3" w:semiHidden="1" w:unhideWhenUsed="1"/>
     <w:lsdException w:name="Balloon Text" w:semiHidden="1" w:unhideWhenUsed="1"/>
     <w:lsdException w:name="Table Grid" w:uiPriority="59"/>
-    <w:lsdException w:name="Table Theme" w:semiHidden="1" w:unhideWhenUsed="1"/>
     <w:lsdException w:name="Placeholder Text" w:semiHidden="1"/>
     <w:lsdException w:name="No Spacing" w:uiPriority="1" w:qFormat="1"/>
     <w:lsdException w:name="Light Shading" w:uiPriority="60"/>
@@ -3376,6 +2488,7 @@
     <w:lsdException w:name="Smart Hyperlink" w:semiHidden="1" w:unhideWhenUsed="1"/>
     <w:lsdException w:name="Hashtag" w:semiHidden="1" w:unhideWhenUsed="1"/>
     <w:lsdException w:name="Unresolved Mention" w:semiHidden="1" w:unhideWhenUsed="1"/>
+    <w:lsdException w:name="Smart Link" w:semiHidden="1" w:unhideWhenUsed="1"/>
   </w:latentStyles>
   <w:style w:type="paragraph" w:default="1" w:styleId="Normal">
     <w:name w:val="Normal"/>
@@ -3413,938 +2526,36 @@
     <w:basedOn w:val="Policepardfaut"/>
     <w:uiPriority w:val="99"/>
     <w:semiHidden/>
-    <w:rsid w:val="003E4283"/>
+    <w:rsid w:val="003E4314"/>
     <w:rPr>
       <w:color w:val="808080"/>
     </w:rPr>
   </w:style>
-  <w:style w:type="paragraph" w:customStyle="1" w:styleId="8CADA248D13A40DA9A20DD015A1CED99">
-    <w:name w:val="8CADA248D13A40DA9A20DD015A1CED99"/>
-    <w:rsid w:val="00EC08D1"/>
+  <w:style w:type="paragraph" w:customStyle="1" w:styleId="9266B6F5693E5B488FFC6B35634F9BDA">
+    <w:name w:val="9266B6F5693E5B488FFC6B35634F9BDA"/>
+    <w:rsid w:val="003E4314"/>
+    <w:pPr>
+      <w:spacing w:after="0" w:line="240" w:lineRule="auto"/>
+    </w:pPr>
     <w:rPr>
-      <w:rFonts w:eastAsiaTheme="minorHAnsi"/>
-      <w:lang w:eastAsia="en-US"/>
+      <w:sz w:val="24"/>
+      <w:szCs w:val="24"/>
     </w:rPr>
   </w:style>
-  <w:style w:type="paragraph" w:customStyle="1" w:styleId="4D65B835B47341E8871702CBD8EB7F08">
-    <w:name w:val="4D65B835B47341E8871702CBD8EB7F08"/>
-    <w:rsid w:val="00EC08D1"/>
+  <w:style w:type="paragraph" w:customStyle="1" w:styleId="999E5729F8179843A324035CBD29067A">
+    <w:name w:val="999E5729F8179843A324035CBD29067A"/>
+    <w:rsid w:val="003E4314"/>
+    <w:pPr>
+      <w:spacing w:after="0" w:line="240" w:lineRule="auto"/>
+    </w:pPr>
     <w:rPr>
-      <w:rFonts w:eastAsiaTheme="minorHAnsi"/>
-      <w:lang w:eastAsia="en-US"/>
+      <w:sz w:val="24"/>
+      <w:szCs w:val="24"/>
     </w:rPr>
-  </w:style>
-  <w:style w:type="paragraph" w:customStyle="1" w:styleId="A38232AB84FF4EE38352EB2E0ACD2B43">
-    <w:name w:val="A38232AB84FF4EE38352EB2E0ACD2B43"/>
-    <w:rsid w:val="00EC08D1"/>
-  </w:style>
-  <w:style w:type="paragraph" w:customStyle="1" w:styleId="297B6EA4F207443EA8742243A0B7B216">
-    <w:name w:val="297B6EA4F207443EA8742243A0B7B216"/>
-    <w:rsid w:val="00EC08D1"/>
-  </w:style>
-  <w:style w:type="paragraph" w:customStyle="1" w:styleId="297B6EA4F207443EA8742243A0B7B2161">
-    <w:name w:val="297B6EA4F207443EA8742243A0B7B2161"/>
-    <w:rsid w:val="00EC08D1"/>
-    <w:rPr>
-      <w:rFonts w:eastAsiaTheme="minorHAnsi"/>
-      <w:lang w:eastAsia="en-US"/>
-    </w:rPr>
-  </w:style>
-  <w:style w:type="paragraph" w:customStyle="1" w:styleId="297B6EA4F207443EA8742243A0B7B2162">
-    <w:name w:val="297B6EA4F207443EA8742243A0B7B2162"/>
-    <w:rsid w:val="00EC08D1"/>
-    <w:rPr>
-      <w:rFonts w:eastAsiaTheme="minorHAnsi"/>
-      <w:lang w:eastAsia="en-US"/>
-    </w:rPr>
-  </w:style>
-  <w:style w:type="paragraph" w:customStyle="1" w:styleId="679FA36BDE044658AA6683C016D22116">
-    <w:name w:val="679FA36BDE044658AA6683C016D22116"/>
-    <w:rsid w:val="00EC08D1"/>
-  </w:style>
-  <w:style w:type="paragraph" w:customStyle="1" w:styleId="8A687039CB454DC89BD84F8588C0E2AA">
-    <w:name w:val="8A687039CB454DC89BD84F8588C0E2AA"/>
-    <w:rsid w:val="00EC08D1"/>
   </w:style>
   <w:style w:type="paragraph" w:customStyle="1" w:styleId="9101CA6FF24F459B8EAD415D0EBBF6BE">
     <w:name w:val="9101CA6FF24F459B8EAD415D0EBBF6BE"/>
     <w:rsid w:val="00EC08D1"/>
-  </w:style>
-  <w:style w:type="paragraph" w:customStyle="1" w:styleId="6613DA8E630A4F04B7B799E8F0A635F0">
-    <w:name w:val="6613DA8E630A4F04B7B799E8F0A635F0"/>
-    <w:rsid w:val="00EC08D1"/>
-    <w:rPr>
-      <w:rFonts w:eastAsiaTheme="minorHAnsi"/>
-      <w:lang w:eastAsia="en-US"/>
-    </w:rPr>
-  </w:style>
-  <w:style w:type="paragraph" w:customStyle="1" w:styleId="9119F4E82CA4405E925CBEAEE851DC52">
-    <w:name w:val="9119F4E82CA4405E925CBEAEE851DC52"/>
-    <w:rsid w:val="00EC08D1"/>
-    <w:rPr>
-      <w:rFonts w:eastAsiaTheme="minorHAnsi"/>
-      <w:lang w:eastAsia="en-US"/>
-    </w:rPr>
-  </w:style>
-  <w:style w:type="paragraph" w:customStyle="1" w:styleId="833A3F7258B846CA86E3CF7BDC242D42">
-    <w:name w:val="833A3F7258B846CA86E3CF7BDC242D42"/>
-    <w:rsid w:val="00EC08D1"/>
-    <w:rPr>
-      <w:rFonts w:eastAsiaTheme="minorHAnsi"/>
-      <w:lang w:eastAsia="en-US"/>
-    </w:rPr>
-  </w:style>
-  <w:style w:type="paragraph" w:customStyle="1" w:styleId="6613DA8E630A4F04B7B799E8F0A635F01">
-    <w:name w:val="6613DA8E630A4F04B7B799E8F0A635F01"/>
-    <w:rsid w:val="00EC08D1"/>
-    <w:rPr>
-      <w:rFonts w:eastAsiaTheme="minorHAnsi"/>
-      <w:lang w:eastAsia="en-US"/>
-    </w:rPr>
-  </w:style>
-  <w:style w:type="paragraph" w:customStyle="1" w:styleId="9119F4E82CA4405E925CBEAEE851DC521">
-    <w:name w:val="9119F4E82CA4405E925CBEAEE851DC521"/>
-    <w:rsid w:val="00EC08D1"/>
-    <w:rPr>
-      <w:rFonts w:eastAsiaTheme="minorHAnsi"/>
-      <w:lang w:eastAsia="en-US"/>
-    </w:rPr>
-  </w:style>
-  <w:style w:type="paragraph" w:customStyle="1" w:styleId="0B5EF51B482947A78ABFDB4CB08D059C">
-    <w:name w:val="0B5EF51B482947A78ABFDB4CB08D059C"/>
-    <w:rsid w:val="00EC08D1"/>
-    <w:rPr>
-      <w:rFonts w:eastAsiaTheme="minorHAnsi"/>
-      <w:lang w:eastAsia="en-US"/>
-    </w:rPr>
-  </w:style>
-  <w:style w:type="paragraph" w:customStyle="1" w:styleId="6613DA8E630A4F04B7B799E8F0A635F02">
-    <w:name w:val="6613DA8E630A4F04B7B799E8F0A635F02"/>
-    <w:rsid w:val="00EC08D1"/>
-    <w:rPr>
-      <w:rFonts w:eastAsiaTheme="minorHAnsi"/>
-      <w:lang w:eastAsia="en-US"/>
-    </w:rPr>
-  </w:style>
-  <w:style w:type="paragraph" w:customStyle="1" w:styleId="9119F4E82CA4405E925CBEAEE851DC522">
-    <w:name w:val="9119F4E82CA4405E925CBEAEE851DC522"/>
-    <w:rsid w:val="00EC08D1"/>
-    <w:rPr>
-      <w:rFonts w:eastAsiaTheme="minorHAnsi"/>
-      <w:lang w:eastAsia="en-US"/>
-    </w:rPr>
-  </w:style>
-  <w:style w:type="paragraph" w:customStyle="1" w:styleId="E92D3A119D07402F96BAD21682C6CC21">
-    <w:name w:val="E92D3A119D07402F96BAD21682C6CC21"/>
-    <w:rsid w:val="00EC08D1"/>
-    <w:rPr>
-      <w:rFonts w:eastAsiaTheme="minorHAnsi"/>
-      <w:lang w:eastAsia="en-US"/>
-    </w:rPr>
-  </w:style>
-  <w:style w:type="paragraph" w:customStyle="1" w:styleId="6613DA8E630A4F04B7B799E8F0A635F03">
-    <w:name w:val="6613DA8E630A4F04B7B799E8F0A635F03"/>
-    <w:rsid w:val="00EC08D1"/>
-    <w:rPr>
-      <w:rFonts w:eastAsiaTheme="minorHAnsi"/>
-      <w:lang w:eastAsia="en-US"/>
-    </w:rPr>
-  </w:style>
-  <w:style w:type="paragraph" w:customStyle="1" w:styleId="9119F4E82CA4405E925CBEAEE851DC523">
-    <w:name w:val="9119F4E82CA4405E925CBEAEE851DC523"/>
-    <w:rsid w:val="00EC08D1"/>
-    <w:rPr>
-      <w:rFonts w:eastAsiaTheme="minorHAnsi"/>
-      <w:lang w:eastAsia="en-US"/>
-    </w:rPr>
-  </w:style>
-  <w:style w:type="paragraph" w:customStyle="1" w:styleId="6613DA8E630A4F04B7B799E8F0A635F04">
-    <w:name w:val="6613DA8E630A4F04B7B799E8F0A635F04"/>
-    <w:rsid w:val="00EC08D1"/>
-    <w:rPr>
-      <w:rFonts w:eastAsiaTheme="minorHAnsi"/>
-      <w:lang w:eastAsia="en-US"/>
-    </w:rPr>
-  </w:style>
-  <w:style w:type="paragraph" w:customStyle="1" w:styleId="9119F4E82CA4405E925CBEAEE851DC524">
-    <w:name w:val="9119F4E82CA4405E925CBEAEE851DC524"/>
-    <w:rsid w:val="00EC08D1"/>
-    <w:rPr>
-      <w:rFonts w:eastAsiaTheme="minorHAnsi"/>
-      <w:lang w:eastAsia="en-US"/>
-    </w:rPr>
-  </w:style>
-  <w:style w:type="paragraph" w:customStyle="1" w:styleId="6613DA8E630A4F04B7B799E8F0A635F05">
-    <w:name w:val="6613DA8E630A4F04B7B799E8F0A635F05"/>
-    <w:rsid w:val="00EC08D1"/>
-    <w:rPr>
-      <w:rFonts w:eastAsiaTheme="minorHAnsi"/>
-      <w:lang w:eastAsia="en-US"/>
-    </w:rPr>
-  </w:style>
-  <w:style w:type="paragraph" w:customStyle="1" w:styleId="C784B636BE4648C5B9DBA93A3A788E18">
-    <w:name w:val="C784B636BE4648C5B9DBA93A3A788E18"/>
-    <w:rsid w:val="00EC08D1"/>
-    <w:rPr>
-      <w:rFonts w:eastAsiaTheme="minorHAnsi"/>
-      <w:lang w:eastAsia="en-US"/>
-    </w:rPr>
-  </w:style>
-  <w:style w:type="paragraph" w:customStyle="1" w:styleId="BEFA645577F9421489E14F4CDF4815AC">
-    <w:name w:val="BEFA645577F9421489E14F4CDF4815AC"/>
-    <w:rsid w:val="00EC08D1"/>
-    <w:rPr>
-      <w:rFonts w:eastAsiaTheme="minorHAnsi"/>
-      <w:lang w:eastAsia="en-US"/>
-    </w:rPr>
-  </w:style>
-  <w:style w:type="paragraph" w:customStyle="1" w:styleId="25B0E807FE32419EA646AF85CDBE33A6">
-    <w:name w:val="25B0E807FE32419EA646AF85CDBE33A6"/>
-    <w:rsid w:val="00EC08D1"/>
-    <w:rPr>
-      <w:rFonts w:eastAsiaTheme="minorHAnsi"/>
-      <w:lang w:eastAsia="en-US"/>
-    </w:rPr>
-  </w:style>
-  <w:style w:type="paragraph" w:customStyle="1" w:styleId="BEFA645577F9421489E14F4CDF4815AC1">
-    <w:name w:val="BEFA645577F9421489E14F4CDF4815AC1"/>
-    <w:rsid w:val="00EC08D1"/>
-    <w:rPr>
-      <w:rFonts w:eastAsiaTheme="minorHAnsi"/>
-      <w:lang w:eastAsia="en-US"/>
-    </w:rPr>
-  </w:style>
-  <w:style w:type="paragraph" w:customStyle="1" w:styleId="25B0E807FE32419EA646AF85CDBE33A61">
-    <w:name w:val="25B0E807FE32419EA646AF85CDBE33A61"/>
-    <w:rsid w:val="00EC08D1"/>
-    <w:rPr>
-      <w:rFonts w:eastAsiaTheme="minorHAnsi"/>
-      <w:lang w:eastAsia="en-US"/>
-    </w:rPr>
-  </w:style>
-  <w:style w:type="paragraph" w:customStyle="1" w:styleId="833A3F7258B846CA86E3CF7BDC242D421">
-    <w:name w:val="833A3F7258B846CA86E3CF7BDC242D421"/>
-    <w:rsid w:val="00EC08D1"/>
-    <w:rPr>
-      <w:rFonts w:eastAsiaTheme="minorHAnsi"/>
-      <w:lang w:eastAsia="en-US"/>
-    </w:rPr>
-  </w:style>
-  <w:style w:type="paragraph" w:customStyle="1" w:styleId="E92D3A119D07402F96BAD21682C6CC211">
-    <w:name w:val="E92D3A119D07402F96BAD21682C6CC211"/>
-    <w:rsid w:val="00EC08D1"/>
-    <w:rPr>
-      <w:rFonts w:eastAsiaTheme="minorHAnsi"/>
-      <w:lang w:eastAsia="en-US"/>
-    </w:rPr>
-  </w:style>
-  <w:style w:type="paragraph" w:customStyle="1" w:styleId="C784B636BE4648C5B9DBA93A3A788E181">
-    <w:name w:val="C784B636BE4648C5B9DBA93A3A788E181"/>
-    <w:rsid w:val="00EC08D1"/>
-    <w:rPr>
-      <w:rFonts w:eastAsiaTheme="minorHAnsi"/>
-      <w:lang w:eastAsia="en-US"/>
-    </w:rPr>
-  </w:style>
-  <w:style w:type="paragraph" w:customStyle="1" w:styleId="0B5EF51B482947A78ABFDB4CB08D059C1">
-    <w:name w:val="0B5EF51B482947A78ABFDB4CB08D059C1"/>
-    <w:rsid w:val="00EC08D1"/>
-    <w:rPr>
-      <w:rFonts w:eastAsiaTheme="minorHAnsi"/>
-      <w:lang w:eastAsia="en-US"/>
-    </w:rPr>
-  </w:style>
-  <w:style w:type="paragraph" w:customStyle="1" w:styleId="BEFA645577F9421489E14F4CDF4815AC2">
-    <w:name w:val="BEFA645577F9421489E14F4CDF4815AC2"/>
-    <w:rsid w:val="00EC08D1"/>
-    <w:rPr>
-      <w:rFonts w:eastAsiaTheme="minorHAnsi"/>
-      <w:lang w:eastAsia="en-US"/>
-    </w:rPr>
-  </w:style>
-  <w:style w:type="paragraph" w:customStyle="1" w:styleId="25B0E807FE32419EA646AF85CDBE33A62">
-    <w:name w:val="25B0E807FE32419EA646AF85CDBE33A62"/>
-    <w:rsid w:val="00EC08D1"/>
-    <w:rPr>
-      <w:rFonts w:eastAsiaTheme="minorHAnsi"/>
-      <w:lang w:eastAsia="en-US"/>
-    </w:rPr>
-  </w:style>
-  <w:style w:type="paragraph" w:customStyle="1" w:styleId="A34600830F514BE9A63D0D0F16556E45">
-    <w:name w:val="A34600830F514BE9A63D0D0F16556E45"/>
-    <w:rsid w:val="00EC08D1"/>
-  </w:style>
-  <w:style w:type="paragraph" w:customStyle="1" w:styleId="786F2AE8DB05430D97BDF5973EB2CFDA">
-    <w:name w:val="786F2AE8DB05430D97BDF5973EB2CFDA"/>
-    <w:rsid w:val="00EC08D1"/>
-  </w:style>
-  <w:style w:type="paragraph" w:customStyle="1" w:styleId="833A3F7258B846CA86E3CF7BDC242D422">
-    <w:name w:val="833A3F7258B846CA86E3CF7BDC242D422"/>
-    <w:rsid w:val="00EC08D1"/>
-    <w:rPr>
-      <w:rFonts w:eastAsiaTheme="minorHAnsi"/>
-      <w:lang w:eastAsia="en-US"/>
-    </w:rPr>
-  </w:style>
-  <w:style w:type="paragraph" w:customStyle="1" w:styleId="E92D3A119D07402F96BAD21682C6CC212">
-    <w:name w:val="E92D3A119D07402F96BAD21682C6CC212"/>
-    <w:rsid w:val="00EC08D1"/>
-    <w:rPr>
-      <w:rFonts w:eastAsiaTheme="minorHAnsi"/>
-      <w:lang w:eastAsia="en-US"/>
-    </w:rPr>
-  </w:style>
-  <w:style w:type="paragraph" w:customStyle="1" w:styleId="C784B636BE4648C5B9DBA93A3A788E182">
-    <w:name w:val="C784B636BE4648C5B9DBA93A3A788E182"/>
-    <w:rsid w:val="00EC08D1"/>
-    <w:rPr>
-      <w:rFonts w:eastAsiaTheme="minorHAnsi"/>
-      <w:lang w:eastAsia="en-US"/>
-    </w:rPr>
-  </w:style>
-  <w:style w:type="paragraph" w:customStyle="1" w:styleId="0B5EF51B482947A78ABFDB4CB08D059C2">
-    <w:name w:val="0B5EF51B482947A78ABFDB4CB08D059C2"/>
-    <w:rsid w:val="00EC08D1"/>
-    <w:rPr>
-      <w:rFonts w:eastAsiaTheme="minorHAnsi"/>
-      <w:lang w:eastAsia="en-US"/>
-    </w:rPr>
-  </w:style>
-  <w:style w:type="paragraph" w:customStyle="1" w:styleId="BEFA645577F9421489E14F4CDF4815AC3">
-    <w:name w:val="BEFA645577F9421489E14F4CDF4815AC3"/>
-    <w:rsid w:val="00EC08D1"/>
-    <w:rPr>
-      <w:rFonts w:eastAsiaTheme="minorHAnsi"/>
-      <w:lang w:eastAsia="en-US"/>
-    </w:rPr>
-  </w:style>
-  <w:style w:type="paragraph" w:customStyle="1" w:styleId="25B0E807FE32419EA646AF85CDBE33A63">
-    <w:name w:val="25B0E807FE32419EA646AF85CDBE33A63"/>
-    <w:rsid w:val="00EC08D1"/>
-    <w:rPr>
-      <w:rFonts w:eastAsiaTheme="minorHAnsi"/>
-      <w:lang w:eastAsia="en-US"/>
-    </w:rPr>
-  </w:style>
-  <w:style w:type="paragraph" w:customStyle="1" w:styleId="3E81207C6AF14DBBADCA3B3B69044724">
-    <w:name w:val="3E81207C6AF14DBBADCA3B3B69044724"/>
-    <w:rsid w:val="00EC08D1"/>
-    <w:rPr>
-      <w:rFonts w:eastAsiaTheme="minorHAnsi"/>
-      <w:lang w:eastAsia="en-US"/>
-    </w:rPr>
-  </w:style>
-  <w:style w:type="paragraph" w:customStyle="1" w:styleId="833A3F7258B846CA86E3CF7BDC242D423">
-    <w:name w:val="833A3F7258B846CA86E3CF7BDC242D423"/>
-    <w:rsid w:val="00EC08D1"/>
-    <w:rPr>
-      <w:rFonts w:eastAsiaTheme="minorHAnsi"/>
-      <w:lang w:eastAsia="en-US"/>
-    </w:rPr>
-  </w:style>
-  <w:style w:type="paragraph" w:customStyle="1" w:styleId="E92D3A119D07402F96BAD21682C6CC213">
-    <w:name w:val="E92D3A119D07402F96BAD21682C6CC213"/>
-    <w:rsid w:val="00EC08D1"/>
-    <w:rPr>
-      <w:rFonts w:eastAsiaTheme="minorHAnsi"/>
-      <w:lang w:eastAsia="en-US"/>
-    </w:rPr>
-  </w:style>
-  <w:style w:type="paragraph" w:customStyle="1" w:styleId="C784B636BE4648C5B9DBA93A3A788E183">
-    <w:name w:val="C784B636BE4648C5B9DBA93A3A788E183"/>
-    <w:rsid w:val="00EC08D1"/>
-    <w:rPr>
-      <w:rFonts w:eastAsiaTheme="minorHAnsi"/>
-      <w:lang w:eastAsia="en-US"/>
-    </w:rPr>
-  </w:style>
-  <w:style w:type="paragraph" w:customStyle="1" w:styleId="0B5EF51B482947A78ABFDB4CB08D059C3">
-    <w:name w:val="0B5EF51B482947A78ABFDB4CB08D059C3"/>
-    <w:rsid w:val="00EC08D1"/>
-    <w:rPr>
-      <w:rFonts w:eastAsiaTheme="minorHAnsi"/>
-      <w:lang w:eastAsia="en-US"/>
-    </w:rPr>
-  </w:style>
-  <w:style w:type="paragraph" w:customStyle="1" w:styleId="BEFA645577F9421489E14F4CDF4815AC4">
-    <w:name w:val="BEFA645577F9421489E14F4CDF4815AC4"/>
-    <w:rsid w:val="00EC08D1"/>
-    <w:rPr>
-      <w:rFonts w:eastAsiaTheme="minorHAnsi"/>
-      <w:lang w:eastAsia="en-US"/>
-    </w:rPr>
-  </w:style>
-  <w:style w:type="paragraph" w:customStyle="1" w:styleId="25B0E807FE32419EA646AF85CDBE33A64">
-    <w:name w:val="25B0E807FE32419EA646AF85CDBE33A64"/>
-    <w:rsid w:val="00EC08D1"/>
-    <w:rPr>
-      <w:rFonts w:eastAsiaTheme="minorHAnsi"/>
-      <w:lang w:eastAsia="en-US"/>
-    </w:rPr>
-  </w:style>
-  <w:style w:type="paragraph" w:customStyle="1" w:styleId="3E81207C6AF14DBBADCA3B3B690447241">
-    <w:name w:val="3E81207C6AF14DBBADCA3B3B690447241"/>
-    <w:rsid w:val="00EC08D1"/>
-    <w:rPr>
-      <w:rFonts w:eastAsiaTheme="minorHAnsi"/>
-      <w:lang w:eastAsia="en-US"/>
-    </w:rPr>
-  </w:style>
-  <w:style w:type="paragraph" w:customStyle="1" w:styleId="833A3F7258B846CA86E3CF7BDC242D424">
-    <w:name w:val="833A3F7258B846CA86E3CF7BDC242D424"/>
-    <w:rsid w:val="00EC08D1"/>
-    <w:rPr>
-      <w:rFonts w:eastAsiaTheme="minorHAnsi"/>
-      <w:lang w:eastAsia="en-US"/>
-    </w:rPr>
-  </w:style>
-  <w:style w:type="paragraph" w:customStyle="1" w:styleId="E92D3A119D07402F96BAD21682C6CC214">
-    <w:name w:val="E92D3A119D07402F96BAD21682C6CC214"/>
-    <w:rsid w:val="00EC08D1"/>
-    <w:rPr>
-      <w:rFonts w:eastAsiaTheme="minorHAnsi"/>
-      <w:lang w:eastAsia="en-US"/>
-    </w:rPr>
-  </w:style>
-  <w:style w:type="paragraph" w:customStyle="1" w:styleId="C784B636BE4648C5B9DBA93A3A788E184">
-    <w:name w:val="C784B636BE4648C5B9DBA93A3A788E184"/>
-    <w:rsid w:val="00EC08D1"/>
-    <w:rPr>
-      <w:rFonts w:eastAsiaTheme="minorHAnsi"/>
-      <w:lang w:eastAsia="en-US"/>
-    </w:rPr>
-  </w:style>
-  <w:style w:type="paragraph" w:customStyle="1" w:styleId="0B5EF51B482947A78ABFDB4CB08D059C4">
-    <w:name w:val="0B5EF51B482947A78ABFDB4CB08D059C4"/>
-    <w:rsid w:val="00EC08D1"/>
-    <w:rPr>
-      <w:rFonts w:eastAsiaTheme="minorHAnsi"/>
-      <w:lang w:eastAsia="en-US"/>
-    </w:rPr>
-  </w:style>
-  <w:style w:type="paragraph" w:customStyle="1" w:styleId="BEFA645577F9421489E14F4CDF4815AC5">
-    <w:name w:val="BEFA645577F9421489E14F4CDF4815AC5"/>
-    <w:rsid w:val="00EC08D1"/>
-    <w:rPr>
-      <w:rFonts w:eastAsiaTheme="minorHAnsi"/>
-      <w:lang w:eastAsia="en-US"/>
-    </w:rPr>
-  </w:style>
-  <w:style w:type="paragraph" w:customStyle="1" w:styleId="25B0E807FE32419EA646AF85CDBE33A65">
-    <w:name w:val="25B0E807FE32419EA646AF85CDBE33A65"/>
-    <w:rsid w:val="00EC08D1"/>
-    <w:rPr>
-      <w:rFonts w:eastAsiaTheme="minorHAnsi"/>
-      <w:lang w:eastAsia="en-US"/>
-    </w:rPr>
-  </w:style>
-  <w:style w:type="paragraph" w:customStyle="1" w:styleId="3E81207C6AF14DBBADCA3B3B690447242">
-    <w:name w:val="3E81207C6AF14DBBADCA3B3B690447242"/>
-    <w:rsid w:val="00EC08D1"/>
-    <w:rPr>
-      <w:rFonts w:eastAsiaTheme="minorHAnsi"/>
-      <w:lang w:eastAsia="en-US"/>
-    </w:rPr>
-  </w:style>
-  <w:style w:type="paragraph" w:customStyle="1" w:styleId="833A3F7258B846CA86E3CF7BDC242D425">
-    <w:name w:val="833A3F7258B846CA86E3CF7BDC242D425"/>
-    <w:rsid w:val="00EC08D1"/>
-    <w:rPr>
-      <w:rFonts w:eastAsiaTheme="minorHAnsi"/>
-      <w:lang w:eastAsia="en-US"/>
-    </w:rPr>
-  </w:style>
-  <w:style w:type="paragraph" w:customStyle="1" w:styleId="E92D3A119D07402F96BAD21682C6CC215">
-    <w:name w:val="E92D3A119D07402F96BAD21682C6CC215"/>
-    <w:rsid w:val="00EC08D1"/>
-    <w:rPr>
-      <w:rFonts w:eastAsiaTheme="minorHAnsi"/>
-      <w:lang w:eastAsia="en-US"/>
-    </w:rPr>
-  </w:style>
-  <w:style w:type="paragraph" w:customStyle="1" w:styleId="C784B636BE4648C5B9DBA93A3A788E185">
-    <w:name w:val="C784B636BE4648C5B9DBA93A3A788E185"/>
-    <w:rsid w:val="00EC08D1"/>
-    <w:rPr>
-      <w:rFonts w:eastAsiaTheme="minorHAnsi"/>
-      <w:lang w:eastAsia="en-US"/>
-    </w:rPr>
-  </w:style>
-  <w:style w:type="paragraph" w:customStyle="1" w:styleId="0B5EF51B482947A78ABFDB4CB08D059C5">
-    <w:name w:val="0B5EF51B482947A78ABFDB4CB08D059C5"/>
-    <w:rsid w:val="00EC08D1"/>
-    <w:rPr>
-      <w:rFonts w:eastAsiaTheme="minorHAnsi"/>
-      <w:lang w:eastAsia="en-US"/>
-    </w:rPr>
-  </w:style>
-  <w:style w:type="paragraph" w:customStyle="1" w:styleId="BEFA645577F9421489E14F4CDF4815AC6">
-    <w:name w:val="BEFA645577F9421489E14F4CDF4815AC6"/>
-    <w:rsid w:val="00EC08D1"/>
-    <w:rPr>
-      <w:rFonts w:eastAsiaTheme="minorHAnsi"/>
-      <w:lang w:eastAsia="en-US"/>
-    </w:rPr>
-  </w:style>
-  <w:style w:type="paragraph" w:customStyle="1" w:styleId="25B0E807FE32419EA646AF85CDBE33A66">
-    <w:name w:val="25B0E807FE32419EA646AF85CDBE33A66"/>
-    <w:rsid w:val="00EC08D1"/>
-    <w:rPr>
-      <w:rFonts w:eastAsiaTheme="minorHAnsi"/>
-      <w:lang w:eastAsia="en-US"/>
-    </w:rPr>
-  </w:style>
-  <w:style w:type="paragraph" w:customStyle="1" w:styleId="3E81207C6AF14DBBADCA3B3B690447243">
-    <w:name w:val="3E81207C6AF14DBBADCA3B3B690447243"/>
-    <w:rsid w:val="00EC08D1"/>
-    <w:rPr>
-      <w:rFonts w:eastAsiaTheme="minorHAnsi"/>
-      <w:lang w:eastAsia="en-US"/>
-    </w:rPr>
-  </w:style>
-  <w:style w:type="paragraph" w:customStyle="1" w:styleId="833A3F7258B846CA86E3CF7BDC242D426">
-    <w:name w:val="833A3F7258B846CA86E3CF7BDC242D426"/>
-    <w:rsid w:val="00D34E39"/>
-    <w:rPr>
-      <w:rFonts w:eastAsiaTheme="minorHAnsi"/>
-      <w:lang w:eastAsia="en-US"/>
-    </w:rPr>
-  </w:style>
-  <w:style w:type="paragraph" w:customStyle="1" w:styleId="E92D3A119D07402F96BAD21682C6CC216">
-    <w:name w:val="E92D3A119D07402F96BAD21682C6CC216"/>
-    <w:rsid w:val="00D34E39"/>
-    <w:rPr>
-      <w:rFonts w:eastAsiaTheme="minorHAnsi"/>
-      <w:lang w:eastAsia="en-US"/>
-    </w:rPr>
-  </w:style>
-  <w:style w:type="paragraph" w:customStyle="1" w:styleId="C784B636BE4648C5B9DBA93A3A788E186">
-    <w:name w:val="C784B636BE4648C5B9DBA93A3A788E186"/>
-    <w:rsid w:val="00D34E39"/>
-    <w:rPr>
-      <w:rFonts w:eastAsiaTheme="minorHAnsi"/>
-      <w:lang w:eastAsia="en-US"/>
-    </w:rPr>
-  </w:style>
-  <w:style w:type="paragraph" w:customStyle="1" w:styleId="0B5EF51B482947A78ABFDB4CB08D059C6">
-    <w:name w:val="0B5EF51B482947A78ABFDB4CB08D059C6"/>
-    <w:rsid w:val="00D34E39"/>
-    <w:rPr>
-      <w:rFonts w:eastAsiaTheme="minorHAnsi"/>
-      <w:lang w:eastAsia="en-US"/>
-    </w:rPr>
-  </w:style>
-  <w:style w:type="paragraph" w:customStyle="1" w:styleId="07EB115E5FB2497380A1D80DA98CA945">
-    <w:name w:val="07EB115E5FB2497380A1D80DA98CA945"/>
-    <w:rsid w:val="00D34E39"/>
-    <w:rPr>
-      <w:rFonts w:eastAsiaTheme="minorHAnsi"/>
-      <w:lang w:eastAsia="en-US"/>
-    </w:rPr>
-  </w:style>
-  <w:style w:type="paragraph" w:customStyle="1" w:styleId="BEFA645577F9421489E14F4CDF4815AC7">
-    <w:name w:val="BEFA645577F9421489E14F4CDF4815AC7"/>
-    <w:rsid w:val="00D34E39"/>
-    <w:rPr>
-      <w:rFonts w:eastAsiaTheme="minorHAnsi"/>
-      <w:lang w:eastAsia="en-US"/>
-    </w:rPr>
-  </w:style>
-  <w:style w:type="paragraph" w:customStyle="1" w:styleId="25B0E807FE32419EA646AF85CDBE33A67">
-    <w:name w:val="25B0E807FE32419EA646AF85CDBE33A67"/>
-    <w:rsid w:val="00D34E39"/>
-    <w:rPr>
-      <w:rFonts w:eastAsiaTheme="minorHAnsi"/>
-      <w:lang w:eastAsia="en-US"/>
-    </w:rPr>
-  </w:style>
-  <w:style w:type="paragraph" w:customStyle="1" w:styleId="3E81207C6AF14DBBADCA3B3B690447244">
-    <w:name w:val="3E81207C6AF14DBBADCA3B3B690447244"/>
-    <w:rsid w:val="00D34E39"/>
-    <w:rPr>
-      <w:rFonts w:eastAsiaTheme="minorHAnsi"/>
-      <w:lang w:eastAsia="en-US"/>
-    </w:rPr>
-  </w:style>
-  <w:style w:type="paragraph" w:customStyle="1" w:styleId="833A3F7258B846CA86E3CF7BDC242D427">
-    <w:name w:val="833A3F7258B846CA86E3CF7BDC242D427"/>
-    <w:rsid w:val="00D34E39"/>
-    <w:rPr>
-      <w:rFonts w:eastAsiaTheme="minorHAnsi"/>
-      <w:lang w:eastAsia="en-US"/>
-    </w:rPr>
-  </w:style>
-  <w:style w:type="paragraph" w:customStyle="1" w:styleId="E92D3A119D07402F96BAD21682C6CC217">
-    <w:name w:val="E92D3A119D07402F96BAD21682C6CC217"/>
-    <w:rsid w:val="00D34E39"/>
-    <w:rPr>
-      <w:rFonts w:eastAsiaTheme="minorHAnsi"/>
-      <w:lang w:eastAsia="en-US"/>
-    </w:rPr>
-  </w:style>
-  <w:style w:type="paragraph" w:customStyle="1" w:styleId="C784B636BE4648C5B9DBA93A3A788E187">
-    <w:name w:val="C784B636BE4648C5B9DBA93A3A788E187"/>
-    <w:rsid w:val="00D34E39"/>
-    <w:rPr>
-      <w:rFonts w:eastAsiaTheme="minorHAnsi"/>
-      <w:lang w:eastAsia="en-US"/>
-    </w:rPr>
-  </w:style>
-  <w:style w:type="paragraph" w:customStyle="1" w:styleId="0B5EF51B482947A78ABFDB4CB08D059C7">
-    <w:name w:val="0B5EF51B482947A78ABFDB4CB08D059C7"/>
-    <w:rsid w:val="00D34E39"/>
-    <w:rPr>
-      <w:rFonts w:eastAsiaTheme="minorHAnsi"/>
-      <w:lang w:eastAsia="en-US"/>
-    </w:rPr>
-  </w:style>
-  <w:style w:type="paragraph" w:customStyle="1" w:styleId="BEFA645577F9421489E14F4CDF4815AC8">
-    <w:name w:val="BEFA645577F9421489E14F4CDF4815AC8"/>
-    <w:rsid w:val="00D34E39"/>
-    <w:rPr>
-      <w:rFonts w:eastAsiaTheme="minorHAnsi"/>
-      <w:lang w:eastAsia="en-US"/>
-    </w:rPr>
-  </w:style>
-  <w:style w:type="paragraph" w:customStyle="1" w:styleId="25B0E807FE32419EA646AF85CDBE33A68">
-    <w:name w:val="25B0E807FE32419EA646AF85CDBE33A68"/>
-    <w:rsid w:val="00D34E39"/>
-    <w:rPr>
-      <w:rFonts w:eastAsiaTheme="minorHAnsi"/>
-      <w:lang w:eastAsia="en-US"/>
-    </w:rPr>
-  </w:style>
-  <w:style w:type="paragraph" w:customStyle="1" w:styleId="3E81207C6AF14DBBADCA3B3B690447245">
-    <w:name w:val="3E81207C6AF14DBBADCA3B3B690447245"/>
-    <w:rsid w:val="00D34E39"/>
-    <w:rPr>
-      <w:rFonts w:eastAsiaTheme="minorHAnsi"/>
-      <w:lang w:eastAsia="en-US"/>
-    </w:rPr>
-  </w:style>
-  <w:style w:type="paragraph" w:customStyle="1" w:styleId="833A3F7258B846CA86E3CF7BDC242D428">
-    <w:name w:val="833A3F7258B846CA86E3CF7BDC242D428"/>
-    <w:rsid w:val="00D34E39"/>
-    <w:rPr>
-      <w:rFonts w:eastAsiaTheme="minorHAnsi"/>
-      <w:lang w:eastAsia="en-US"/>
-    </w:rPr>
-  </w:style>
-  <w:style w:type="paragraph" w:customStyle="1" w:styleId="E92D3A119D07402F96BAD21682C6CC218">
-    <w:name w:val="E92D3A119D07402F96BAD21682C6CC218"/>
-    <w:rsid w:val="00D34E39"/>
-    <w:rPr>
-      <w:rFonts w:eastAsiaTheme="minorHAnsi"/>
-      <w:lang w:eastAsia="en-US"/>
-    </w:rPr>
-  </w:style>
-  <w:style w:type="paragraph" w:customStyle="1" w:styleId="C784B636BE4648C5B9DBA93A3A788E188">
-    <w:name w:val="C784B636BE4648C5B9DBA93A3A788E188"/>
-    <w:rsid w:val="00D34E39"/>
-    <w:rPr>
-      <w:rFonts w:eastAsiaTheme="minorHAnsi"/>
-      <w:lang w:eastAsia="en-US"/>
-    </w:rPr>
-  </w:style>
-  <w:style w:type="paragraph" w:customStyle="1" w:styleId="0B5EF51B482947A78ABFDB4CB08D059C8">
-    <w:name w:val="0B5EF51B482947A78ABFDB4CB08D059C8"/>
-    <w:rsid w:val="00D34E39"/>
-    <w:rPr>
-      <w:rFonts w:eastAsiaTheme="minorHAnsi"/>
-      <w:lang w:eastAsia="en-US"/>
-    </w:rPr>
-  </w:style>
-  <w:style w:type="paragraph" w:customStyle="1" w:styleId="813F059762D64A8CA6867D99A5DC7167">
-    <w:name w:val="813F059762D64A8CA6867D99A5DC7167"/>
-    <w:rsid w:val="00D34E39"/>
-    <w:rPr>
-      <w:rFonts w:eastAsiaTheme="minorHAnsi"/>
-      <w:lang w:eastAsia="en-US"/>
-    </w:rPr>
-  </w:style>
-  <w:style w:type="paragraph" w:customStyle="1" w:styleId="BEFA645577F9421489E14F4CDF4815AC9">
-    <w:name w:val="BEFA645577F9421489E14F4CDF4815AC9"/>
-    <w:rsid w:val="00D34E39"/>
-    <w:rPr>
-      <w:rFonts w:eastAsiaTheme="minorHAnsi"/>
-      <w:lang w:eastAsia="en-US"/>
-    </w:rPr>
-  </w:style>
-  <w:style w:type="paragraph" w:customStyle="1" w:styleId="25B0E807FE32419EA646AF85CDBE33A69">
-    <w:name w:val="25B0E807FE32419EA646AF85CDBE33A69"/>
-    <w:rsid w:val="00D34E39"/>
-    <w:rPr>
-      <w:rFonts w:eastAsiaTheme="minorHAnsi"/>
-      <w:lang w:eastAsia="en-US"/>
-    </w:rPr>
-  </w:style>
-  <w:style w:type="paragraph" w:customStyle="1" w:styleId="3E81207C6AF14DBBADCA3B3B690447246">
-    <w:name w:val="3E81207C6AF14DBBADCA3B3B690447246"/>
-    <w:rsid w:val="00D34E39"/>
-    <w:rPr>
-      <w:rFonts w:eastAsiaTheme="minorHAnsi"/>
-      <w:lang w:eastAsia="en-US"/>
-    </w:rPr>
-  </w:style>
-  <w:style w:type="paragraph" w:customStyle="1" w:styleId="980E7D8EB1544474A64007C757FA6067">
-    <w:name w:val="980E7D8EB1544474A64007C757FA6067"/>
-    <w:rsid w:val="008A069C"/>
-  </w:style>
-  <w:style w:type="paragraph" w:customStyle="1" w:styleId="833A3F7258B846CA86E3CF7BDC242D429">
-    <w:name w:val="833A3F7258B846CA86E3CF7BDC242D429"/>
-    <w:rsid w:val="00D26DDA"/>
-    <w:rPr>
-      <w:rFonts w:eastAsiaTheme="minorHAnsi"/>
-      <w:lang w:eastAsia="en-US"/>
-    </w:rPr>
-  </w:style>
-  <w:style w:type="paragraph" w:customStyle="1" w:styleId="E92D3A119D07402F96BAD21682C6CC219">
-    <w:name w:val="E92D3A119D07402F96BAD21682C6CC219"/>
-    <w:rsid w:val="00D26DDA"/>
-    <w:rPr>
-      <w:rFonts w:eastAsiaTheme="minorHAnsi"/>
-      <w:lang w:eastAsia="en-US"/>
-    </w:rPr>
-  </w:style>
-  <w:style w:type="paragraph" w:customStyle="1" w:styleId="D9E094D791BE4AD8AB1FC90AD5F58328">
-    <w:name w:val="D9E094D791BE4AD8AB1FC90AD5F58328"/>
-    <w:rsid w:val="00D26DDA"/>
-    <w:rPr>
-      <w:rFonts w:eastAsiaTheme="minorHAnsi"/>
-      <w:lang w:eastAsia="en-US"/>
-    </w:rPr>
-  </w:style>
-  <w:style w:type="paragraph" w:customStyle="1" w:styleId="0B5EF51B482947A78ABFDB4CB08D059C9">
-    <w:name w:val="0B5EF51B482947A78ABFDB4CB08D059C9"/>
-    <w:rsid w:val="00D26DDA"/>
-    <w:rPr>
-      <w:rFonts w:eastAsiaTheme="minorHAnsi"/>
-      <w:lang w:eastAsia="en-US"/>
-    </w:rPr>
-  </w:style>
-  <w:style w:type="paragraph" w:customStyle="1" w:styleId="813F059762D64A8CA6867D99A5DC71671">
-    <w:name w:val="813F059762D64A8CA6867D99A5DC71671"/>
-    <w:rsid w:val="00D26DDA"/>
-    <w:rPr>
-      <w:rFonts w:eastAsiaTheme="minorHAnsi"/>
-      <w:lang w:eastAsia="en-US"/>
-    </w:rPr>
-  </w:style>
-  <w:style w:type="paragraph" w:customStyle="1" w:styleId="BEFA645577F9421489E14F4CDF4815AC10">
-    <w:name w:val="BEFA645577F9421489E14F4CDF4815AC10"/>
-    <w:rsid w:val="00D26DDA"/>
-    <w:rPr>
-      <w:rFonts w:eastAsiaTheme="minorHAnsi"/>
-      <w:lang w:eastAsia="en-US"/>
-    </w:rPr>
-  </w:style>
-  <w:style w:type="paragraph" w:customStyle="1" w:styleId="25B0E807FE32419EA646AF85CDBE33A610">
-    <w:name w:val="25B0E807FE32419EA646AF85CDBE33A610"/>
-    <w:rsid w:val="00D26DDA"/>
-    <w:rPr>
-      <w:rFonts w:eastAsiaTheme="minorHAnsi"/>
-      <w:lang w:eastAsia="en-US"/>
-    </w:rPr>
-  </w:style>
-  <w:style w:type="paragraph" w:customStyle="1" w:styleId="3E81207C6AF14DBBADCA3B3B690447247">
-    <w:name w:val="3E81207C6AF14DBBADCA3B3B690447247"/>
-    <w:rsid w:val="00D26DDA"/>
-    <w:rPr>
-      <w:rFonts w:eastAsiaTheme="minorHAnsi"/>
-      <w:lang w:eastAsia="en-US"/>
-    </w:rPr>
-  </w:style>
-  <w:style w:type="paragraph" w:customStyle="1" w:styleId="833A3F7258B846CA86E3CF7BDC242D4210">
-    <w:name w:val="833A3F7258B846CA86E3CF7BDC242D4210"/>
-    <w:rsid w:val="003B0C85"/>
-    <w:rPr>
-      <w:rFonts w:eastAsiaTheme="minorHAnsi"/>
-      <w:lang w:eastAsia="en-US"/>
-    </w:rPr>
-  </w:style>
-  <w:style w:type="paragraph" w:customStyle="1" w:styleId="E92D3A119D07402F96BAD21682C6CC2110">
-    <w:name w:val="E92D3A119D07402F96BAD21682C6CC2110"/>
-    <w:rsid w:val="003B0C85"/>
-    <w:rPr>
-      <w:rFonts w:eastAsiaTheme="minorHAnsi"/>
-      <w:lang w:eastAsia="en-US"/>
-    </w:rPr>
-  </w:style>
-  <w:style w:type="paragraph" w:customStyle="1" w:styleId="D9E094D791BE4AD8AB1FC90AD5F583281">
-    <w:name w:val="D9E094D791BE4AD8AB1FC90AD5F583281"/>
-    <w:rsid w:val="003B0C85"/>
-    <w:rPr>
-      <w:rFonts w:eastAsiaTheme="minorHAnsi"/>
-      <w:lang w:eastAsia="en-US"/>
-    </w:rPr>
-  </w:style>
-  <w:style w:type="paragraph" w:customStyle="1" w:styleId="0B5EF51B482947A78ABFDB4CB08D059C10">
-    <w:name w:val="0B5EF51B482947A78ABFDB4CB08D059C10"/>
-    <w:rsid w:val="003B0C85"/>
-    <w:rPr>
-      <w:rFonts w:eastAsiaTheme="minorHAnsi"/>
-      <w:lang w:eastAsia="en-US"/>
-    </w:rPr>
-  </w:style>
-  <w:style w:type="paragraph" w:customStyle="1" w:styleId="813F059762D64A8CA6867D99A5DC71672">
-    <w:name w:val="813F059762D64A8CA6867D99A5DC71672"/>
-    <w:rsid w:val="003B0C85"/>
-    <w:rPr>
-      <w:rFonts w:eastAsiaTheme="minorHAnsi"/>
-      <w:lang w:eastAsia="en-US"/>
-    </w:rPr>
-  </w:style>
-  <w:style w:type="paragraph" w:customStyle="1" w:styleId="BEFA645577F9421489E14F4CDF4815AC11">
-    <w:name w:val="BEFA645577F9421489E14F4CDF4815AC11"/>
-    <w:rsid w:val="003B0C85"/>
-    <w:rPr>
-      <w:rFonts w:eastAsiaTheme="minorHAnsi"/>
-      <w:lang w:eastAsia="en-US"/>
-    </w:rPr>
-  </w:style>
-  <w:style w:type="paragraph" w:customStyle="1" w:styleId="25B0E807FE32419EA646AF85CDBE33A611">
-    <w:name w:val="25B0E807FE32419EA646AF85CDBE33A611"/>
-    <w:rsid w:val="003B0C85"/>
-    <w:rPr>
-      <w:rFonts w:eastAsiaTheme="minorHAnsi"/>
-      <w:lang w:eastAsia="en-US"/>
-    </w:rPr>
-  </w:style>
-  <w:style w:type="paragraph" w:customStyle="1" w:styleId="3E81207C6AF14DBBADCA3B3B690447248">
-    <w:name w:val="3E81207C6AF14DBBADCA3B3B690447248"/>
-    <w:rsid w:val="003B0C85"/>
-    <w:rPr>
-      <w:rFonts w:eastAsiaTheme="minorHAnsi"/>
-      <w:lang w:eastAsia="en-US"/>
-    </w:rPr>
-  </w:style>
-  <w:style w:type="paragraph" w:customStyle="1" w:styleId="833A3F7258B846CA86E3CF7BDC242D4211">
-    <w:name w:val="833A3F7258B846CA86E3CF7BDC242D4211"/>
-    <w:rsid w:val="003B23EC"/>
-    <w:rPr>
-      <w:rFonts w:eastAsiaTheme="minorHAnsi"/>
-      <w:lang w:eastAsia="en-US"/>
-    </w:rPr>
-  </w:style>
-  <w:style w:type="paragraph" w:customStyle="1" w:styleId="E92D3A119D07402F96BAD21682C6CC2111">
-    <w:name w:val="E92D3A119D07402F96BAD21682C6CC2111"/>
-    <w:rsid w:val="003B23EC"/>
-    <w:rPr>
-      <w:rFonts w:eastAsiaTheme="minorHAnsi"/>
-      <w:lang w:eastAsia="en-US"/>
-    </w:rPr>
-  </w:style>
-  <w:style w:type="paragraph" w:customStyle="1" w:styleId="D9E094D791BE4AD8AB1FC90AD5F583282">
-    <w:name w:val="D9E094D791BE4AD8AB1FC90AD5F583282"/>
-    <w:rsid w:val="003B23EC"/>
-    <w:rPr>
-      <w:rFonts w:eastAsiaTheme="minorHAnsi"/>
-      <w:lang w:eastAsia="en-US"/>
-    </w:rPr>
-  </w:style>
-  <w:style w:type="paragraph" w:customStyle="1" w:styleId="3FF7BC0427C1462AB8647B31A481A984">
-    <w:name w:val="3FF7BC0427C1462AB8647B31A481A984"/>
-    <w:rsid w:val="003B23EC"/>
-    <w:rPr>
-      <w:rFonts w:eastAsiaTheme="minorHAnsi"/>
-      <w:lang w:eastAsia="en-US"/>
-    </w:rPr>
-  </w:style>
-  <w:style w:type="paragraph" w:customStyle="1" w:styleId="813F059762D64A8CA6867D99A5DC71673">
-    <w:name w:val="813F059762D64A8CA6867D99A5DC71673"/>
-    <w:rsid w:val="003B23EC"/>
-    <w:rPr>
-      <w:rFonts w:eastAsiaTheme="minorHAnsi"/>
-      <w:lang w:eastAsia="en-US"/>
-    </w:rPr>
-  </w:style>
-  <w:style w:type="paragraph" w:customStyle="1" w:styleId="BEFA645577F9421489E14F4CDF4815AC12">
-    <w:name w:val="BEFA645577F9421489E14F4CDF4815AC12"/>
-    <w:rsid w:val="003B23EC"/>
-    <w:rPr>
-      <w:rFonts w:eastAsiaTheme="minorHAnsi"/>
-      <w:lang w:eastAsia="en-US"/>
-    </w:rPr>
-  </w:style>
-  <w:style w:type="paragraph" w:customStyle="1" w:styleId="25B0E807FE32419EA646AF85CDBE33A612">
-    <w:name w:val="25B0E807FE32419EA646AF85CDBE33A612"/>
-    <w:rsid w:val="003B23EC"/>
-    <w:rPr>
-      <w:rFonts w:eastAsiaTheme="minorHAnsi"/>
-      <w:lang w:eastAsia="en-US"/>
-    </w:rPr>
-  </w:style>
-  <w:style w:type="paragraph" w:customStyle="1" w:styleId="3E81207C6AF14DBBADCA3B3B690447249">
-    <w:name w:val="3E81207C6AF14DBBADCA3B3B690447249"/>
-    <w:rsid w:val="003B23EC"/>
-    <w:rPr>
-      <w:rFonts w:eastAsiaTheme="minorHAnsi"/>
-      <w:lang w:eastAsia="en-US"/>
-    </w:rPr>
-  </w:style>
-  <w:style w:type="paragraph" w:customStyle="1" w:styleId="833A3F7258B846CA86E3CF7BDC242D4212">
-    <w:name w:val="833A3F7258B846CA86E3CF7BDC242D4212"/>
-    <w:rsid w:val="003B23EC"/>
-    <w:rPr>
-      <w:rFonts w:eastAsiaTheme="minorHAnsi"/>
-      <w:lang w:eastAsia="en-US"/>
-    </w:rPr>
-  </w:style>
-  <w:style w:type="paragraph" w:customStyle="1" w:styleId="E92D3A119D07402F96BAD21682C6CC2112">
-    <w:name w:val="E92D3A119D07402F96BAD21682C6CC2112"/>
-    <w:rsid w:val="003B23EC"/>
-    <w:rPr>
-      <w:rFonts w:eastAsiaTheme="minorHAnsi"/>
-      <w:lang w:eastAsia="en-US"/>
-    </w:rPr>
-  </w:style>
-  <w:style w:type="paragraph" w:customStyle="1" w:styleId="D9E094D791BE4AD8AB1FC90AD5F583283">
-    <w:name w:val="D9E094D791BE4AD8AB1FC90AD5F583283"/>
-    <w:rsid w:val="003B23EC"/>
-    <w:rPr>
-      <w:rFonts w:eastAsiaTheme="minorHAnsi"/>
-      <w:lang w:eastAsia="en-US"/>
-    </w:rPr>
-  </w:style>
-  <w:style w:type="paragraph" w:customStyle="1" w:styleId="3FF7BC0427C1462AB8647B31A481A9841">
-    <w:name w:val="3FF7BC0427C1462AB8647B31A481A9841"/>
-    <w:rsid w:val="003B23EC"/>
-    <w:rPr>
-      <w:rFonts w:eastAsiaTheme="minorHAnsi"/>
-      <w:lang w:eastAsia="en-US"/>
-    </w:rPr>
-  </w:style>
-  <w:style w:type="paragraph" w:customStyle="1" w:styleId="813F059762D64A8CA6867D99A5DC71674">
-    <w:name w:val="813F059762D64A8CA6867D99A5DC71674"/>
-    <w:rsid w:val="003B23EC"/>
-    <w:rPr>
-      <w:rFonts w:eastAsiaTheme="minorHAnsi"/>
-      <w:lang w:eastAsia="en-US"/>
-    </w:rPr>
-  </w:style>
-  <w:style w:type="paragraph" w:customStyle="1" w:styleId="BEFA645577F9421489E14F4CDF4815AC13">
-    <w:name w:val="BEFA645577F9421489E14F4CDF4815AC13"/>
-    <w:rsid w:val="003B23EC"/>
-    <w:rPr>
-      <w:rFonts w:eastAsiaTheme="minorHAnsi"/>
-      <w:lang w:eastAsia="en-US"/>
-    </w:rPr>
-  </w:style>
-  <w:style w:type="paragraph" w:customStyle="1" w:styleId="25B0E807FE32419EA646AF85CDBE33A613">
-    <w:name w:val="25B0E807FE32419EA646AF85CDBE33A613"/>
-    <w:rsid w:val="003B23EC"/>
-    <w:rPr>
-      <w:rFonts w:eastAsiaTheme="minorHAnsi"/>
-      <w:lang w:eastAsia="en-US"/>
-    </w:rPr>
-  </w:style>
-  <w:style w:type="paragraph" w:customStyle="1" w:styleId="3E81207C6AF14DBBADCA3B3B6904472410">
-    <w:name w:val="3E81207C6AF14DBBADCA3B3B6904472410"/>
-    <w:rsid w:val="003B23EC"/>
-    <w:rPr>
-      <w:rFonts w:eastAsiaTheme="minorHAnsi"/>
-      <w:lang w:eastAsia="en-US"/>
-    </w:rPr>
   </w:style>
   <w:style w:type="paragraph" w:customStyle="1" w:styleId="833A3F7258B846CA86E3CF7BDC242D4213">
     <w:name w:val="833A3F7258B846CA86E3CF7BDC242D4213"/>
@@ -4410,32 +2621,11 @@
       <w:lang w:eastAsia="en-US"/>
     </w:rPr>
   </w:style>
-  <w:style w:type="paragraph" w:customStyle="1" w:styleId="60F09248391C470B8464FFA7C4A1D75C">
-    <w:name w:val="60F09248391C470B8464FFA7C4A1D75C"/>
-    <w:rsid w:val="003E4283"/>
-    <w:pPr>
-      <w:spacing w:after="160" w:line="259" w:lineRule="auto"/>
-    </w:pPr>
-  </w:style>
-  <w:style w:type="paragraph" w:customStyle="1" w:styleId="3648B912E0884164B9B83811DBF61055">
-    <w:name w:val="3648B912E0884164B9B83811DBF61055"/>
-    <w:rsid w:val="003E4283"/>
-    <w:pPr>
-      <w:spacing w:after="160" w:line="259" w:lineRule="auto"/>
-    </w:pPr>
-  </w:style>
-  <w:style w:type="paragraph" w:customStyle="1" w:styleId="F21820D7AB1E4A60AF95D6A96E380538">
-    <w:name w:val="F21820D7AB1E4A60AF95D6A96E380538"/>
-    <w:rsid w:val="003E4283"/>
-    <w:pPr>
-      <w:spacing w:after="160" w:line="259" w:lineRule="auto"/>
-    </w:pPr>
-  </w:style>
 </w:styles>
 </file>
 
 <file path=word/glossary/webSettings.xml><?xml version="1.0" encoding="utf-8"?>
-<w:webSettings xmlns:mc="http://schemas.openxmlformats.org/markup-compatibility/2006" xmlns:r="http://schemas.openxmlformats.org/officeDocument/2006/relationships" xmlns:w="http://schemas.openxmlformats.org/wordprocessingml/2006/main" xmlns:w14="http://schemas.microsoft.com/office/word/2010/wordml" xmlns:w15="http://schemas.microsoft.com/office/word/2012/wordml" xmlns:w16cid="http://schemas.microsoft.com/office/word/2016/wordml/cid" xmlns:w16se="http://schemas.microsoft.com/office/word/2015/wordml/symex" mc:Ignorable="w14 w15 w16se w16cid">
+<w:webSettings xmlns:mc="http://schemas.openxmlformats.org/markup-compatibility/2006" xmlns:r="http://schemas.openxmlformats.org/officeDocument/2006/relationships" xmlns:w="http://schemas.openxmlformats.org/wordprocessingml/2006/main" xmlns:w14="http://schemas.microsoft.com/office/word/2010/wordml" xmlns:w15="http://schemas.microsoft.com/office/word/2012/wordml" xmlns:w16cex="http://schemas.microsoft.com/office/word/2018/wordml/cex" xmlns:w16cid="http://schemas.microsoft.com/office/word/2016/wordml/cid" xmlns:w16="http://schemas.microsoft.com/office/word/2018/wordml" xmlns:w16sdtdh="http://schemas.microsoft.com/office/word/2020/wordml/sdtdatahash" xmlns:w16se="http://schemas.microsoft.com/office/word/2015/wordml/symex" mc:Ignorable="w14 w15 w16se w16cid w16 w16cex w16sdtdh">
   <w:optimizeForBrowser/>
   <w:allowPNG/>
 </w:webSettings>

</xml_diff>

<commit_message>
putting the td docx
</commit_message>
<xml_diff>
--- a/static/TD/Template.docx
+++ b/static/TD/Template.docx
@@ -25,20 +25,12 @@
         <w:spacing w:after="0" w:line="360" w:lineRule="auto"/>
         <w:ind w:left="2410" w:hanging="142"/>
         <w:rPr>
-          <w:rFonts w:ascii="Roboto Condensed" w:hAnsi="Roboto Condensed"/>
-          <w:b/>
-          <w:sz w:val="20"/>
-          <w:szCs w:val="20"/>
+          <w:rStyle w:val="Rfrenceintense"/>
         </w:rPr>
       </w:pPr>
       <w:r>
         <w:rPr>
-          <w:rFonts w:ascii="Roboto Condensed" w:hAnsi="Roboto Condensed"/>
-          <w:b/>
-          <w:noProof/>
-          <w:color w:val="62257F"/>
-          <w:sz w:val="20"/>
-          <w:szCs w:val="20"/>
+          <w:rStyle w:val="Rfrenceintense"/>
         </w:rPr>
         <w:drawing>
           <wp:anchor distT="0" distB="0" distL="114300" distR="114300" simplePos="0" relativeHeight="251659264" behindDoc="0" locked="0" layoutInCell="1" allowOverlap="1" wp14:anchorId="09373C9E" wp14:editId="271D1F2A">
@@ -105,50 +97,13 @@
       </w:r>
       <w:r>
         <w:rPr>
-          <w:rFonts w:ascii="Roboto Condensed" w:hAnsi="Roboto Condensed"/>
-          <w:b/>
-          <w:color w:val="62257F"/>
-          <w:sz w:val="20"/>
-          <w:szCs w:val="20"/>
-        </w:rPr>
-        <w:t xml:space="preserve">[1] Prénom </w:t>
+          <w:rStyle w:val="Rfrenceintense"/>
+        </w:rPr>
+        <w:t xml:space="preserve">[1] Prénom NOM : </w:t>
       </w:r>
       <w:r>
         <w:rPr>
-          <w:rFonts w:ascii="Roboto Condensed" w:hAnsi="Roboto Condensed"/>
-          <w:b/>
-          <w:color w:val="62257F"/>
-          <w:sz w:val="20"/>
-          <w:szCs w:val="20"/>
-        </w:rPr>
-        <w:t>NOM</w:t>
-      </w:r>
-      <w:r>
-        <w:rPr>
-          <w:rFonts w:ascii="Roboto Condensed" w:hAnsi="Roboto Condensed" w:cs="Arial"/>
-          <w:b/>
-          <w:color w:val="62257F"/>
-          <w:sz w:val="20"/>
-          <w:szCs w:val="20"/>
-        </w:rPr>
-        <w:t> </w:t>
-      </w:r>
-      <w:r>
-        <w:rPr>
-          <w:rFonts w:ascii="Roboto Condensed" w:hAnsi="Roboto Condensed"/>
-          <w:b/>
-          <w:color w:val="62257F"/>
-          <w:sz w:val="20"/>
-          <w:szCs w:val="20"/>
-        </w:rPr>
-        <w:t xml:space="preserve">: </w:t>
-      </w:r>
-      <w:r>
-        <w:rPr>
-          <w:rFonts w:ascii="Roboto Condensed" w:hAnsi="Roboto Condensed"/>
-          <w:b/>
-          <w:sz w:val="20"/>
-          <w:szCs w:val="20"/>
+          <w:rStyle w:val="Rfrenceintense"/>
         </w:rPr>
         <w:tab/>
         <w:t xml:space="preserve"> </w:t>
@@ -163,60 +118,26 @@
         <w:spacing w:after="0" w:line="360" w:lineRule="auto"/>
         <w:ind w:left="2410" w:hanging="142"/>
         <w:rPr>
-          <w:rFonts w:ascii="Roboto Condensed" w:hAnsi="Roboto Condensed"/>
-          <w:b/>
-          <w:sz w:val="20"/>
-          <w:szCs w:val="20"/>
+          <w:rStyle w:val="Rfrenceintense"/>
         </w:rPr>
       </w:pPr>
       <w:r>
         <w:rPr>
-          <w:rFonts w:ascii="Roboto Condensed" w:hAnsi="Roboto Condensed"/>
-          <w:b/>
-          <w:color w:val="62257F"/>
-          <w:sz w:val="20"/>
-          <w:szCs w:val="20"/>
+          <w:rStyle w:val="Rfrenceintense"/>
         </w:rPr>
         <w:t xml:space="preserve">[2] Prénom </w:t>
       </w:r>
       <w:proofErr w:type="gramStart"/>
       <w:r>
         <w:rPr>
-          <w:rFonts w:ascii="Roboto Condensed" w:hAnsi="Roboto Condensed"/>
-          <w:b/>
-          <w:color w:val="62257F"/>
-          <w:sz w:val="20"/>
-          <w:szCs w:val="20"/>
-        </w:rPr>
-        <w:t>NOM</w:t>
-      </w:r>
-      <w:r>
-        <w:rPr>
-          <w:rFonts w:ascii="Roboto Condensed" w:hAnsi="Roboto Condensed" w:cs="Arial"/>
-          <w:b/>
-          <w:color w:val="62257F"/>
-          <w:sz w:val="20"/>
-          <w:szCs w:val="20"/>
-        </w:rPr>
-        <w:t>  </w:t>
-      </w:r>
-      <w:r>
-        <w:rPr>
-          <w:rFonts w:ascii="Roboto Condensed" w:hAnsi="Roboto Condensed"/>
-          <w:b/>
-          <w:color w:val="62257F"/>
-          <w:sz w:val="20"/>
-          <w:szCs w:val="20"/>
-        </w:rPr>
-        <w:t>:</w:t>
+          <w:rStyle w:val="Rfrenceintense"/>
+        </w:rPr>
+        <w:t>NOM  :</w:t>
       </w:r>
       <w:proofErr w:type="gramEnd"/>
       <w:r>
         <w:rPr>
-          <w:rFonts w:ascii="Roboto Condensed" w:hAnsi="Roboto Condensed"/>
-          <w:b/>
-          <w:sz w:val="20"/>
-          <w:szCs w:val="20"/>
+          <w:rStyle w:val="Rfrenceintense"/>
         </w:rPr>
         <w:tab/>
       </w:r>
@@ -230,60 +151,26 @@
         <w:spacing w:after="0" w:line="360" w:lineRule="auto"/>
         <w:ind w:left="2410" w:hanging="142"/>
         <w:rPr>
-          <w:rFonts w:ascii="Roboto Condensed" w:hAnsi="Roboto Condensed"/>
-          <w:b/>
-          <w:sz w:val="20"/>
-          <w:szCs w:val="20"/>
+          <w:rStyle w:val="Rfrenceintense"/>
         </w:rPr>
       </w:pPr>
       <w:r>
         <w:rPr>
-          <w:rFonts w:ascii="Roboto Condensed" w:hAnsi="Roboto Condensed"/>
-          <w:b/>
-          <w:color w:val="62257F"/>
-          <w:sz w:val="20"/>
-          <w:szCs w:val="20"/>
+          <w:rStyle w:val="Rfrenceintense"/>
         </w:rPr>
         <w:t xml:space="preserve">[3] Prénom </w:t>
       </w:r>
       <w:proofErr w:type="gramStart"/>
       <w:r>
         <w:rPr>
-          <w:rFonts w:ascii="Roboto Condensed" w:hAnsi="Roboto Condensed"/>
-          <w:b/>
-          <w:color w:val="62257F"/>
-          <w:sz w:val="20"/>
-          <w:szCs w:val="20"/>
-        </w:rPr>
-        <w:t>NOM</w:t>
-      </w:r>
-      <w:r>
-        <w:rPr>
-          <w:rFonts w:ascii="Roboto Condensed" w:hAnsi="Roboto Condensed" w:cs="Arial"/>
-          <w:b/>
-          <w:color w:val="62257F"/>
-          <w:sz w:val="20"/>
-          <w:szCs w:val="20"/>
-        </w:rPr>
-        <w:t>  </w:t>
-      </w:r>
-      <w:r>
-        <w:rPr>
-          <w:rFonts w:ascii="Roboto Condensed" w:hAnsi="Roboto Condensed"/>
-          <w:b/>
-          <w:color w:val="62257F"/>
-          <w:sz w:val="20"/>
-          <w:szCs w:val="20"/>
-        </w:rPr>
-        <w:t>:</w:t>
+          <w:rStyle w:val="Rfrenceintense"/>
+        </w:rPr>
+        <w:t>NOM  :</w:t>
       </w:r>
       <w:proofErr w:type="gramEnd"/>
       <w:r>
         <w:rPr>
-          <w:rFonts w:ascii="Roboto Condensed" w:hAnsi="Roboto Condensed"/>
-          <w:b/>
-          <w:sz w:val="20"/>
-          <w:szCs w:val="20"/>
+          <w:rStyle w:val="Rfrenceintense"/>
         </w:rPr>
         <w:tab/>
       </w:r>
@@ -307,33 +194,9 @@
       </w:pPr>
       <w:r>
         <w:rPr>
-          <w:rFonts w:ascii="Roboto Condensed" w:hAnsi="Roboto Condensed"/>
-          <w:b/>
-          <w:color w:val="62257F"/>
-          <w:sz w:val="20"/>
-          <w:szCs w:val="20"/>
-        </w:rPr>
-        <w:t>Date de l’épreuve</w:t>
-      </w:r>
-      <w:r>
-        <w:rPr>
-          <w:rFonts w:ascii="Roboto Condensed" w:hAnsi="Roboto Condensed" w:cs="Arial"/>
-          <w:b/>
-          <w:color w:val="62257F"/>
-          <w:sz w:val="20"/>
-          <w:szCs w:val="20"/>
-        </w:rPr>
-        <w:t> </w:t>
-      </w:r>
-      <w:r>
-        <w:rPr>
-          <w:rFonts w:ascii="Roboto Condensed" w:hAnsi="Roboto Condensed"/>
-          <w:b/>
-          <w:color w:val="62257F"/>
-          <w:sz w:val="20"/>
-          <w:szCs w:val="20"/>
-        </w:rPr>
-        <w:t>:</w:t>
+          <w:rStyle w:val="Rfrenceintense"/>
+        </w:rPr>
+        <w:t>Date de l’épreuve :</w:t>
       </w:r>
       <w:r>
         <w:rPr>
@@ -409,40 +272,14 @@
         <w:spacing w:after="0" w:line="360" w:lineRule="auto"/>
         <w:ind w:left="2410" w:hanging="142"/>
         <w:rPr>
-          <w:rFonts w:ascii="Roboto Condensed" w:hAnsi="Roboto Condensed"/>
-          <w:sz w:val="20"/>
-          <w:szCs w:val="20"/>
+          <w:rStyle w:val="Rfrenceintense"/>
         </w:rPr>
       </w:pPr>
       <w:r>
         <w:rPr>
-          <w:rFonts w:ascii="Roboto Condensed" w:hAnsi="Roboto Condensed"/>
-          <w:b/>
-          <w:color w:val="62257F"/>
-          <w:sz w:val="20"/>
-          <w:szCs w:val="20"/>
-        </w:rPr>
-        <w:t>Session</w:t>
-      </w:r>
-      <w:r>
-        <w:rPr>
-          <w:rFonts w:ascii="Roboto Condensed" w:hAnsi="Roboto Condensed" w:cs="Arial"/>
-          <w:b/>
-          <w:color w:val="62257F"/>
-          <w:sz w:val="20"/>
-          <w:szCs w:val="20"/>
-        </w:rPr>
-        <w:t> </w:t>
-      </w:r>
-      <w:r>
-        <w:rPr>
-          <w:rFonts w:ascii="Roboto Condensed" w:hAnsi="Roboto Condensed"/>
-          <w:b/>
-          <w:color w:val="62257F"/>
-          <w:sz w:val="20"/>
-          <w:szCs w:val="20"/>
-        </w:rPr>
-        <w:t>:</w:t>
+          <w:rStyle w:val="Rfrenceintense"/>
+        </w:rPr>
+        <w:t>Session :</w:t>
       </w:r>
     </w:p>
     <w:p>
@@ -469,33 +306,9 @@
       </w:pPr>
       <w:r>
         <w:rPr>
-          <w:rFonts w:ascii="Roboto Condensed" w:hAnsi="Roboto Condensed"/>
-          <w:b/>
-          <w:color w:val="62257F"/>
-          <w:sz w:val="20"/>
-          <w:szCs w:val="20"/>
-        </w:rPr>
-        <w:t>Enseignant(s)</w:t>
-      </w:r>
-      <w:r>
-        <w:rPr>
-          <w:rFonts w:ascii="Roboto Condensed" w:hAnsi="Roboto Condensed" w:cs="Arial"/>
-          <w:b/>
-          <w:color w:val="62257F"/>
-          <w:sz w:val="20"/>
-          <w:szCs w:val="20"/>
-        </w:rPr>
-        <w:t> </w:t>
-      </w:r>
-      <w:r>
-        <w:rPr>
-          <w:rFonts w:ascii="Roboto Condensed" w:hAnsi="Roboto Condensed"/>
-          <w:b/>
-          <w:color w:val="62257F"/>
-          <w:sz w:val="20"/>
-          <w:szCs w:val="20"/>
-        </w:rPr>
-        <w:t>:</w:t>
+          <w:rStyle w:val="Rfrenceintense"/>
+        </w:rPr>
+        <w:t>Enseignant(s) :</w:t>
       </w:r>
       <w:r>
         <w:rPr>
@@ -1276,7 +1089,7 @@
               <wp:effectExtent l="0" t="0" r="22860" b="0"/>
               <wp:wrapNone/>
               <wp:docPr id="30" name="Graphique 23"/>
-              <wp:cNvGraphicFramePr xmlns:a="http://schemas.openxmlformats.org/drawingml/2006/main"/>
+              <wp:cNvGraphicFramePr/>
               <a:graphic xmlns:a="http://schemas.openxmlformats.org/drawingml/2006/main">
                 <a:graphicData uri="http://schemas.microsoft.com/office/word/2010/wordprocessingShape">
                   <wps:wsp>
@@ -1520,6 +1333,7 @@
     <w:lsdException w:name="HTML Sample" w:semiHidden="1" w:unhideWhenUsed="1"/>
     <w:lsdException w:name="HTML Typewriter" w:semiHidden="1" w:unhideWhenUsed="1"/>
     <w:lsdException w:name="HTML Variable" w:semiHidden="1" w:unhideWhenUsed="1"/>
+    <w:lsdException w:name="Normal Table" w:semiHidden="1" w:unhideWhenUsed="1"/>
     <w:lsdException w:name="annotation subject" w:semiHidden="1" w:unhideWhenUsed="1"/>
     <w:lsdException w:name="No List" w:semiHidden="1" w:unhideWhenUsed="1"/>
     <w:lsdException w:name="Outline List 1" w:semiHidden="1" w:unhideWhenUsed="1"/>
@@ -1566,8 +1380,10 @@
     <w:lsdException w:name="Table Subtle 2" w:semiHidden="1" w:unhideWhenUsed="1"/>
     <w:lsdException w:name="Table Web 1" w:semiHidden="1" w:unhideWhenUsed="1"/>
     <w:lsdException w:name="Table Web 2" w:semiHidden="1" w:unhideWhenUsed="1"/>
+    <w:lsdException w:name="Table Web 3" w:semiHidden="1" w:unhideWhenUsed="1"/>
     <w:lsdException w:name="Balloon Text" w:semiHidden="1" w:unhideWhenUsed="1"/>
     <w:lsdException w:name="Table Grid" w:uiPriority="59"/>
+    <w:lsdException w:name="Table Theme" w:semiHidden="1" w:unhideWhenUsed="1"/>
     <w:lsdException w:name="Placeholder Text" w:semiHidden="1"/>
     <w:lsdException w:name="No Spacing" w:uiPriority="1" w:qFormat="1"/>
     <w:lsdException w:name="Light Shading" w:uiPriority="60"/>
@@ -1940,6 +1756,19 @@
       <w:szCs w:val="56"/>
     </w:rPr>
   </w:style>
+  <w:style w:type="character" w:styleId="Rfrenceintense">
+    <w:name w:val="Intense Reference"/>
+    <w:uiPriority w:val="32"/>
+    <w:qFormat/>
+    <w:rsid w:val="00A5580E"/>
+    <w:rPr>
+      <w:rFonts w:ascii="Roboto Condensed" w:hAnsi="Roboto Condensed"/>
+      <w:b/>
+      <w:color w:val="62257F"/>
+      <w:sz w:val="20"/>
+      <w:szCs w:val="20"/>
+    </w:rPr>
+  </w:style>
 </w:styles>
 </file>
 
@@ -1986,7 +1815,7 @@
     <w:charset w:val="00"/>
     <w:family w:val="swiss"/>
     <w:pitch w:val="variable"/>
-    <w:sig w:usb0="E4002EFF" w:usb1="C000247B" w:usb2="00000009" w:usb3="00000000" w:csb0="000001FF" w:csb1="00000000"/>
+    <w:sig w:usb0="E0002EFF" w:usb1="C000247B" w:usb2="00000009" w:usb3="00000000" w:csb0="000001FF" w:csb1="00000000"/>
   </w:font>
   <w:font w:name="Times New Roman">
     <w:panose1 w:val="02020603050405020304"/>
@@ -2016,13 +1845,6 @@
     <w:pitch w:val="variable"/>
     <w:sig w:usb0="E0000AFF" w:usb1="5000217F" w:usb2="00000021" w:usb3="00000000" w:csb0="0000019F" w:csb1="00000000"/>
   </w:font>
-  <w:font w:name="Arial">
-    <w:panose1 w:val="020B0604020202020204"/>
-    <w:charset w:val="00"/>
-    <w:family w:val="swiss"/>
-    <w:pitch w:val="variable"/>
-    <w:sig w:usb0="E0002EFF" w:usb1="C000785B" w:usb2="00000009" w:usb3="00000000" w:csb0="000001FF" w:csb1="00000000"/>
-  </w:font>
   <w:font w:name="Avenir45-Book">
     <w:altName w:val="Calibri"/>
     <w:panose1 w:val="020B0604020202020204"/>
@@ -2036,7 +1858,7 @@
     <w:charset w:val="00"/>
     <w:family w:val="swiss"/>
     <w:pitch w:val="variable"/>
-    <w:sig w:usb0="E4002EFF" w:usb1="C000247B" w:usb2="00000009" w:usb3="00000000" w:csb0="000001FF" w:csb1="00000000"/>
+    <w:sig w:usb0="E0002AFF" w:usb1="C000247B" w:usb2="00000009" w:usb3="00000000" w:csb0="000001FF" w:csb1="00000000"/>
   </w:font>
 </w:fonts>
 </file>
@@ -2068,6 +1890,8 @@
     <w:rsid w:val="003E4283"/>
     <w:rsid w:val="003E4314"/>
     <w:rsid w:val="005E696C"/>
+    <w:rsid w:val="00727C6A"/>
+    <w:rsid w:val="007A0741"/>
     <w:rsid w:val="007F0DC2"/>
     <w:rsid w:val="008A069C"/>
     <w:rsid w:val="00AB2913"/>
@@ -2221,6 +2045,7 @@
     <w:lsdException w:name="HTML Sample" w:semiHidden="1" w:unhideWhenUsed="1"/>
     <w:lsdException w:name="HTML Typewriter" w:semiHidden="1" w:unhideWhenUsed="1"/>
     <w:lsdException w:name="HTML Variable" w:semiHidden="1" w:unhideWhenUsed="1"/>
+    <w:lsdException w:name="Normal Table" w:semiHidden="1" w:unhideWhenUsed="1"/>
     <w:lsdException w:name="annotation subject" w:semiHidden="1" w:unhideWhenUsed="1"/>
     <w:lsdException w:name="No List" w:semiHidden="1" w:unhideWhenUsed="1"/>
     <w:lsdException w:name="Outline List 1" w:semiHidden="1" w:unhideWhenUsed="1"/>
@@ -2267,8 +2092,10 @@
     <w:lsdException w:name="Table Subtle 2" w:semiHidden="1" w:unhideWhenUsed="1"/>
     <w:lsdException w:name="Table Web 1" w:semiHidden="1" w:unhideWhenUsed="1"/>
     <w:lsdException w:name="Table Web 2" w:semiHidden="1" w:unhideWhenUsed="1"/>
+    <w:lsdException w:name="Table Web 3" w:semiHidden="1" w:unhideWhenUsed="1"/>
     <w:lsdException w:name="Balloon Text" w:semiHidden="1" w:unhideWhenUsed="1"/>
     <w:lsdException w:name="Table Grid" w:uiPriority="59"/>
+    <w:lsdException w:name="Table Theme" w:semiHidden="1" w:unhideWhenUsed="1"/>
     <w:lsdException w:name="Placeholder Text" w:semiHidden="1"/>
     <w:lsdException w:name="No Spacing" w:uiPriority="1" w:qFormat="1"/>
     <w:lsdException w:name="Light Shading" w:uiPriority="60"/>
@@ -2531,17 +2358,6 @@
       <w:color w:val="808080"/>
     </w:rPr>
   </w:style>
-  <w:style w:type="paragraph" w:customStyle="1" w:styleId="9266B6F5693E5B488FFC6B35634F9BDA">
-    <w:name w:val="9266B6F5693E5B488FFC6B35634F9BDA"/>
-    <w:rsid w:val="003E4314"/>
-    <w:pPr>
-      <w:spacing w:after="0" w:line="240" w:lineRule="auto"/>
-    </w:pPr>
-    <w:rPr>
-      <w:sz w:val="24"/>
-      <w:szCs w:val="24"/>
-    </w:rPr>
-  </w:style>
   <w:style w:type="paragraph" w:customStyle="1" w:styleId="999E5729F8179843A324035CBD29067A">
     <w:name w:val="999E5729F8179843A324035CBD29067A"/>
     <w:rsid w:val="003E4314"/>
@@ -2551,74 +2367,6 @@
     <w:rPr>
       <w:sz w:val="24"/>
       <w:szCs w:val="24"/>
-    </w:rPr>
-  </w:style>
-  <w:style w:type="paragraph" w:customStyle="1" w:styleId="9101CA6FF24F459B8EAD415D0EBBF6BE">
-    <w:name w:val="9101CA6FF24F459B8EAD415D0EBBF6BE"/>
-    <w:rsid w:val="00EC08D1"/>
-  </w:style>
-  <w:style w:type="paragraph" w:customStyle="1" w:styleId="833A3F7258B846CA86E3CF7BDC242D4213">
-    <w:name w:val="833A3F7258B846CA86E3CF7BDC242D4213"/>
-    <w:rsid w:val="003B23EC"/>
-    <w:rPr>
-      <w:rFonts w:eastAsiaTheme="minorHAnsi"/>
-      <w:lang w:eastAsia="en-US"/>
-    </w:rPr>
-  </w:style>
-  <w:style w:type="paragraph" w:customStyle="1" w:styleId="E92D3A119D07402F96BAD21682C6CC2113">
-    <w:name w:val="E92D3A119D07402F96BAD21682C6CC2113"/>
-    <w:rsid w:val="003B23EC"/>
-    <w:rPr>
-      <w:rFonts w:eastAsiaTheme="minorHAnsi"/>
-      <w:lang w:eastAsia="en-US"/>
-    </w:rPr>
-  </w:style>
-  <w:style w:type="paragraph" w:customStyle="1" w:styleId="D9E094D791BE4AD8AB1FC90AD5F583284">
-    <w:name w:val="D9E094D791BE4AD8AB1FC90AD5F583284"/>
-    <w:rsid w:val="003B23EC"/>
-    <w:rPr>
-      <w:rFonts w:eastAsiaTheme="minorHAnsi"/>
-      <w:lang w:eastAsia="en-US"/>
-    </w:rPr>
-  </w:style>
-  <w:style w:type="paragraph" w:customStyle="1" w:styleId="3FF7BC0427C1462AB8647B31A481A9842">
-    <w:name w:val="3FF7BC0427C1462AB8647B31A481A9842"/>
-    <w:rsid w:val="003B23EC"/>
-    <w:rPr>
-      <w:rFonts w:eastAsiaTheme="minorHAnsi"/>
-      <w:lang w:eastAsia="en-US"/>
-    </w:rPr>
-  </w:style>
-  <w:style w:type="paragraph" w:customStyle="1" w:styleId="813F059762D64A8CA6867D99A5DC71675">
-    <w:name w:val="813F059762D64A8CA6867D99A5DC71675"/>
-    <w:rsid w:val="003B23EC"/>
-    <w:rPr>
-      <w:rFonts w:eastAsiaTheme="minorHAnsi"/>
-      <w:lang w:eastAsia="en-US"/>
-    </w:rPr>
-  </w:style>
-  <w:style w:type="paragraph" w:customStyle="1" w:styleId="BEFA645577F9421489E14F4CDF4815AC14">
-    <w:name w:val="BEFA645577F9421489E14F4CDF4815AC14"/>
-    <w:rsid w:val="003B23EC"/>
-    <w:rPr>
-      <w:rFonts w:eastAsiaTheme="minorHAnsi"/>
-      <w:lang w:eastAsia="en-US"/>
-    </w:rPr>
-  </w:style>
-  <w:style w:type="paragraph" w:customStyle="1" w:styleId="25B0E807FE32419EA646AF85CDBE33A614">
-    <w:name w:val="25B0E807FE32419EA646AF85CDBE33A614"/>
-    <w:rsid w:val="003B23EC"/>
-    <w:rPr>
-      <w:rFonts w:eastAsiaTheme="minorHAnsi"/>
-      <w:lang w:eastAsia="en-US"/>
-    </w:rPr>
-  </w:style>
-  <w:style w:type="paragraph" w:customStyle="1" w:styleId="3E81207C6AF14DBBADCA3B3B6904472411">
-    <w:name w:val="3E81207C6AF14DBBADCA3B3B6904472411"/>
-    <w:rsid w:val="003B23EC"/>
-    <w:rPr>
-      <w:rFonts w:eastAsiaTheme="minorHAnsi"/>
-      <w:lang w:eastAsia="en-US"/>
     </w:rPr>
   </w:style>
 </w:styles>

</xml_diff>